<commit_message>
Added HA config examples and added new chapters on Apache Spark and Hadoop HA
</commit_message>
<xml_diff>
--- a/labs/Lab 2.docx
+++ b/labs/Lab 2.docx
@@ -69,10 +69,10 @@
         <w:tblStyle w:val="TableGrid"/>
         <w:tblW w:w="9576" w:type="dxa"/>
         <w:jc w:val="left"/>
-        <w:tblInd w:w="0" w:type="dxa"/>
+        <w:tblInd w:w="-10" w:type="dxa"/>
         <w:tblCellMar>
           <w:top w:w="0" w:type="dxa"/>
-          <w:left w:w="108" w:type="dxa"/>
+          <w:left w:w="98" w:type="dxa"/>
           <w:bottom w:w="0" w:type="dxa"/>
           <w:right w:w="108" w:type="dxa"/>
         </w:tblCellMar>
@@ -89,7 +89,7 @@
             <w:tcBorders/>
             <w:shd w:fill="auto" w:val="clear"/>
             <w:tcMar>
-              <w:left w:w="108" w:type="dxa"/>
+              <w:left w:w="98" w:type="dxa"/>
             </w:tcMar>
           </w:tcPr>
           <w:p>
@@ -142,10 +142,10 @@
         <w:tblStyle w:val="TableGrid"/>
         <w:tblW w:w="9576" w:type="dxa"/>
         <w:jc w:val="left"/>
-        <w:tblInd w:w="0" w:type="dxa"/>
+        <w:tblInd w:w="-10" w:type="dxa"/>
         <w:tblCellMar>
           <w:top w:w="0" w:type="dxa"/>
-          <w:left w:w="108" w:type="dxa"/>
+          <w:left w:w="98" w:type="dxa"/>
           <w:bottom w:w="0" w:type="dxa"/>
           <w:right w:w="108" w:type="dxa"/>
         </w:tblCellMar>
@@ -162,7 +162,7 @@
             <w:tcBorders/>
             <w:shd w:fill="auto" w:val="clear"/>
             <w:tcMar>
-              <w:left w:w="108" w:type="dxa"/>
+              <w:left w:w="98" w:type="dxa"/>
             </w:tcMar>
           </w:tcPr>
           <w:p>
@@ -257,10 +257,10 @@
         <w:tblStyle w:val="TableGrid"/>
         <w:tblW w:w="9576" w:type="dxa"/>
         <w:jc w:val="left"/>
-        <w:tblInd w:w="0" w:type="dxa"/>
+        <w:tblInd w:w="-10" w:type="dxa"/>
         <w:tblCellMar>
           <w:top w:w="0" w:type="dxa"/>
-          <w:left w:w="108" w:type="dxa"/>
+          <w:left w:w="98" w:type="dxa"/>
           <w:bottom w:w="0" w:type="dxa"/>
           <w:right w:w="108" w:type="dxa"/>
         </w:tblCellMar>
@@ -277,7 +277,7 @@
             <w:tcBorders/>
             <w:shd w:fill="auto" w:val="clear"/>
             <w:tcMar>
-              <w:left w:w="108" w:type="dxa"/>
+              <w:left w:w="98" w:type="dxa"/>
             </w:tcMar>
           </w:tcPr>
           <w:p>
@@ -372,10 +372,10 @@
         <w:tblStyle w:val="TableGrid"/>
         <w:tblW w:w="9576" w:type="dxa"/>
         <w:jc w:val="left"/>
-        <w:tblInd w:w="0" w:type="dxa"/>
+        <w:tblInd w:w="-10" w:type="dxa"/>
         <w:tblCellMar>
           <w:top w:w="0" w:type="dxa"/>
-          <w:left w:w="108" w:type="dxa"/>
+          <w:left w:w="98" w:type="dxa"/>
           <w:bottom w:w="0" w:type="dxa"/>
           <w:right w:w="108" w:type="dxa"/>
         </w:tblCellMar>
@@ -392,7 +392,7 @@
             <w:tcBorders/>
             <w:shd w:fill="auto" w:val="clear"/>
             <w:tcMar>
-              <w:left w:w="108" w:type="dxa"/>
+              <w:left w:w="98" w:type="dxa"/>
             </w:tcMar>
           </w:tcPr>
           <w:p>
@@ -496,10 +496,10 @@
         <w:tblStyle w:val="TableGrid"/>
         <w:tblW w:w="9576" w:type="dxa"/>
         <w:jc w:val="left"/>
-        <w:tblInd w:w="0" w:type="dxa"/>
+        <w:tblInd w:w="-10" w:type="dxa"/>
         <w:tblCellMar>
           <w:top w:w="0" w:type="dxa"/>
-          <w:left w:w="108" w:type="dxa"/>
+          <w:left w:w="98" w:type="dxa"/>
           <w:bottom w:w="0" w:type="dxa"/>
           <w:right w:w="108" w:type="dxa"/>
         </w:tblCellMar>
@@ -516,7 +516,7 @@
             <w:tcBorders/>
             <w:shd w:fill="auto" w:val="clear"/>
             <w:tcMar>
-              <w:left w:w="108" w:type="dxa"/>
+              <w:left w:w="98" w:type="dxa"/>
             </w:tcMar>
           </w:tcPr>
           <w:p>
@@ -569,10 +569,10 @@
         <w:tblStyle w:val="TableGrid"/>
         <w:tblW w:w="9576" w:type="dxa"/>
         <w:jc w:val="left"/>
-        <w:tblInd w:w="0" w:type="dxa"/>
+        <w:tblInd w:w="-10" w:type="dxa"/>
         <w:tblCellMar>
           <w:top w:w="0" w:type="dxa"/>
-          <w:left w:w="108" w:type="dxa"/>
+          <w:left w:w="98" w:type="dxa"/>
           <w:bottom w:w="0" w:type="dxa"/>
           <w:right w:w="108" w:type="dxa"/>
         </w:tblCellMar>
@@ -589,7 +589,7 @@
             <w:tcBorders/>
             <w:shd w:fill="auto" w:val="clear"/>
             <w:tcMar>
-              <w:left w:w="108" w:type="dxa"/>
+              <w:left w:w="98" w:type="dxa"/>
             </w:tcMar>
           </w:tcPr>
           <w:p>
@@ -657,10 +657,10 @@
         <w:tblStyle w:val="TableGrid"/>
         <w:tblW w:w="9576" w:type="dxa"/>
         <w:jc w:val="left"/>
-        <w:tblInd w:w="0" w:type="dxa"/>
+        <w:tblInd w:w="-10" w:type="dxa"/>
         <w:tblCellMar>
           <w:top w:w="0" w:type="dxa"/>
-          <w:left w:w="108" w:type="dxa"/>
+          <w:left w:w="98" w:type="dxa"/>
           <w:bottom w:w="0" w:type="dxa"/>
           <w:right w:w="108" w:type="dxa"/>
         </w:tblCellMar>
@@ -677,7 +677,7 @@
             <w:tcBorders/>
             <w:shd w:fill="auto" w:val="clear"/>
             <w:tcMar>
-              <w:left w:w="108" w:type="dxa"/>
+              <w:left w:w="98" w:type="dxa"/>
             </w:tcMar>
           </w:tcPr>
           <w:p>
@@ -768,10 +768,10 @@
         <w:tblStyle w:val="TableGrid"/>
         <w:tblW w:w="9576" w:type="dxa"/>
         <w:jc w:val="left"/>
-        <w:tblInd w:w="0" w:type="dxa"/>
+        <w:tblInd w:w="-10" w:type="dxa"/>
         <w:tblCellMar>
           <w:top w:w="0" w:type="dxa"/>
-          <w:left w:w="108" w:type="dxa"/>
+          <w:left w:w="98" w:type="dxa"/>
           <w:bottom w:w="0" w:type="dxa"/>
           <w:right w:w="108" w:type="dxa"/>
         </w:tblCellMar>
@@ -788,7 +788,7 @@
             <w:tcBorders/>
             <w:shd w:fill="auto" w:val="clear"/>
             <w:tcMar>
-              <w:left w:w="108" w:type="dxa"/>
+              <w:left w:w="98" w:type="dxa"/>
             </w:tcMar>
           </w:tcPr>
           <w:p>
@@ -883,10 +883,10 @@
         <w:tblStyle w:val="TableGrid"/>
         <w:tblW w:w="9576" w:type="dxa"/>
         <w:jc w:val="left"/>
-        <w:tblInd w:w="0" w:type="dxa"/>
+        <w:tblInd w:w="-10" w:type="dxa"/>
         <w:tblCellMar>
           <w:top w:w="0" w:type="dxa"/>
-          <w:left w:w="108" w:type="dxa"/>
+          <w:left w:w="98" w:type="dxa"/>
           <w:bottom w:w="0" w:type="dxa"/>
           <w:right w:w="108" w:type="dxa"/>
         </w:tblCellMar>
@@ -903,7 +903,7 @@
             <w:tcBorders/>
             <w:shd w:fill="auto" w:val="clear"/>
             <w:tcMar>
-              <w:left w:w="108" w:type="dxa"/>
+              <w:left w:w="98" w:type="dxa"/>
             </w:tcMar>
           </w:tcPr>
           <w:p>
@@ -956,10 +956,10 @@
         <w:tblStyle w:val="TableGrid"/>
         <w:tblW w:w="9576" w:type="dxa"/>
         <w:jc w:val="left"/>
-        <w:tblInd w:w="0" w:type="dxa"/>
+        <w:tblInd w:w="-10" w:type="dxa"/>
         <w:tblCellMar>
           <w:top w:w="0" w:type="dxa"/>
-          <w:left w:w="108" w:type="dxa"/>
+          <w:left w:w="98" w:type="dxa"/>
           <w:bottom w:w="0" w:type="dxa"/>
           <w:right w:w="108" w:type="dxa"/>
         </w:tblCellMar>
@@ -976,7 +976,7 @@
             <w:tcBorders/>
             <w:shd w:fill="auto" w:val="clear"/>
             <w:tcMar>
-              <w:left w:w="108" w:type="dxa"/>
+              <w:left w:w="98" w:type="dxa"/>
             </w:tcMar>
           </w:tcPr>
           <w:p>
@@ -1072,10 +1072,10 @@
         <w:tblStyle w:val="TableGrid"/>
         <w:tblW w:w="9576" w:type="dxa"/>
         <w:jc w:val="left"/>
-        <w:tblInd w:w="0" w:type="dxa"/>
+        <w:tblInd w:w="-10" w:type="dxa"/>
         <w:tblCellMar>
           <w:top w:w="0" w:type="dxa"/>
-          <w:left w:w="108" w:type="dxa"/>
+          <w:left w:w="98" w:type="dxa"/>
           <w:bottom w:w="0" w:type="dxa"/>
           <w:right w:w="108" w:type="dxa"/>
         </w:tblCellMar>
@@ -1092,7 +1092,7 @@
             <w:tcBorders/>
             <w:shd w:fill="auto" w:val="clear"/>
             <w:tcMar>
-              <w:left w:w="108" w:type="dxa"/>
+              <w:left w:w="98" w:type="dxa"/>
             </w:tcMar>
           </w:tcPr>
           <w:p>
@@ -1330,10 +1330,10 @@
         <w:tblStyle w:val="TableGrid"/>
         <w:tblW w:w="9576" w:type="dxa"/>
         <w:jc w:val="left"/>
-        <w:tblInd w:w="0" w:type="dxa"/>
+        <w:tblInd w:w="-10" w:type="dxa"/>
         <w:tblCellMar>
           <w:top w:w="0" w:type="dxa"/>
-          <w:left w:w="108" w:type="dxa"/>
+          <w:left w:w="98" w:type="dxa"/>
           <w:bottom w:w="0" w:type="dxa"/>
           <w:right w:w="108" w:type="dxa"/>
         </w:tblCellMar>
@@ -1350,7 +1350,7 @@
             <w:tcBorders/>
             <w:shd w:fill="auto" w:val="clear"/>
             <w:tcMar>
-              <w:left w:w="108" w:type="dxa"/>
+              <w:left w:w="98" w:type="dxa"/>
             </w:tcMar>
           </w:tcPr>
           <w:p>
@@ -1399,10 +1399,10 @@
         <w:tblStyle w:val="TableGrid"/>
         <w:tblW w:w="9576" w:type="dxa"/>
         <w:jc w:val="left"/>
-        <w:tblInd w:w="0" w:type="dxa"/>
+        <w:tblInd w:w="-10" w:type="dxa"/>
         <w:tblCellMar>
           <w:top w:w="0" w:type="dxa"/>
-          <w:left w:w="108" w:type="dxa"/>
+          <w:left w:w="98" w:type="dxa"/>
           <w:bottom w:w="0" w:type="dxa"/>
           <w:right w:w="108" w:type="dxa"/>
         </w:tblCellMar>
@@ -1419,7 +1419,7 @@
             <w:tcBorders/>
             <w:shd w:fill="auto" w:val="clear"/>
             <w:tcMar>
-              <w:left w:w="108" w:type="dxa"/>
+              <w:left w:w="98" w:type="dxa"/>
             </w:tcMar>
           </w:tcPr>
           <w:p>
@@ -1501,10 +1501,10 @@
         <w:tblStyle w:val="TableGrid"/>
         <w:tblW w:w="9576" w:type="dxa"/>
         <w:jc w:val="left"/>
-        <w:tblInd w:w="0" w:type="dxa"/>
+        <w:tblInd w:w="-10" w:type="dxa"/>
         <w:tblCellMar>
           <w:top w:w="0" w:type="dxa"/>
-          <w:left w:w="108" w:type="dxa"/>
+          <w:left w:w="98" w:type="dxa"/>
           <w:bottom w:w="0" w:type="dxa"/>
           <w:right w:w="108" w:type="dxa"/>
         </w:tblCellMar>
@@ -1521,7 +1521,7 @@
             <w:tcBorders/>
             <w:shd w:fill="auto" w:val="clear"/>
             <w:tcMar>
-              <w:left w:w="108" w:type="dxa"/>
+              <w:left w:w="98" w:type="dxa"/>
             </w:tcMar>
           </w:tcPr>
           <w:p>
@@ -1574,10 +1574,10 @@
         <w:tblStyle w:val="TableGrid"/>
         <w:tblW w:w="9576" w:type="dxa"/>
         <w:jc w:val="left"/>
-        <w:tblInd w:w="0" w:type="dxa"/>
+        <w:tblInd w:w="-10" w:type="dxa"/>
         <w:tblCellMar>
           <w:top w:w="0" w:type="dxa"/>
-          <w:left w:w="108" w:type="dxa"/>
+          <w:left w:w="98" w:type="dxa"/>
           <w:bottom w:w="0" w:type="dxa"/>
           <w:right w:w="108" w:type="dxa"/>
         </w:tblCellMar>
@@ -1594,7 +1594,7 @@
             <w:tcBorders/>
             <w:shd w:fill="auto" w:val="clear"/>
             <w:tcMar>
-              <w:left w:w="108" w:type="dxa"/>
+              <w:left w:w="98" w:type="dxa"/>
             </w:tcMar>
           </w:tcPr>
           <w:p>
@@ -1661,10 +1661,10 @@
         <w:tblStyle w:val="TableGrid"/>
         <w:tblW w:w="9576" w:type="dxa"/>
         <w:jc w:val="left"/>
-        <w:tblInd w:w="0" w:type="dxa"/>
+        <w:tblInd w:w="-10" w:type="dxa"/>
         <w:tblCellMar>
           <w:top w:w="0" w:type="dxa"/>
-          <w:left w:w="108" w:type="dxa"/>
+          <w:left w:w="98" w:type="dxa"/>
           <w:bottom w:w="0" w:type="dxa"/>
           <w:right w:w="108" w:type="dxa"/>
         </w:tblCellMar>
@@ -1681,7 +1681,7 @@
             <w:tcBorders/>
             <w:shd w:fill="auto" w:val="clear"/>
             <w:tcMar>
-              <w:left w:w="108" w:type="dxa"/>
+              <w:left w:w="98" w:type="dxa"/>
             </w:tcMar>
           </w:tcPr>
           <w:p>
@@ -1763,10 +1763,10 @@
         <w:tblStyle w:val="TableGrid"/>
         <w:tblW w:w="9576" w:type="dxa"/>
         <w:jc w:val="left"/>
-        <w:tblInd w:w="0" w:type="dxa"/>
+        <w:tblInd w:w="-10" w:type="dxa"/>
         <w:tblCellMar>
           <w:top w:w="0" w:type="dxa"/>
-          <w:left w:w="108" w:type="dxa"/>
+          <w:left w:w="98" w:type="dxa"/>
           <w:bottom w:w="0" w:type="dxa"/>
           <w:right w:w="108" w:type="dxa"/>
         </w:tblCellMar>
@@ -1783,7 +1783,7 @@
             <w:tcBorders/>
             <w:shd w:fill="auto" w:val="clear"/>
             <w:tcMar>
-              <w:left w:w="108" w:type="dxa"/>
+              <w:left w:w="98" w:type="dxa"/>
             </w:tcMar>
           </w:tcPr>
           <w:p>
@@ -1863,10 +1863,10 @@
         <w:tblStyle w:val="TableGrid"/>
         <w:tblW w:w="9576" w:type="dxa"/>
         <w:jc w:val="left"/>
-        <w:tblInd w:w="0" w:type="dxa"/>
+        <w:tblInd w:w="-10" w:type="dxa"/>
         <w:tblCellMar>
           <w:top w:w="0" w:type="dxa"/>
-          <w:left w:w="108" w:type="dxa"/>
+          <w:left w:w="98" w:type="dxa"/>
           <w:bottom w:w="0" w:type="dxa"/>
           <w:right w:w="108" w:type="dxa"/>
         </w:tblCellMar>
@@ -1883,7 +1883,7 @@
             <w:tcBorders/>
             <w:shd w:fill="auto" w:val="clear"/>
             <w:tcMar>
-              <w:left w:w="108" w:type="dxa"/>
+              <w:left w:w="98" w:type="dxa"/>
             </w:tcMar>
           </w:tcPr>
           <w:p>
@@ -1951,10 +1951,10 @@
         <w:tblStyle w:val="TableGrid"/>
         <w:tblW w:w="9576" w:type="dxa"/>
         <w:jc w:val="left"/>
-        <w:tblInd w:w="0" w:type="dxa"/>
+        <w:tblInd w:w="-10" w:type="dxa"/>
         <w:tblCellMar>
           <w:top w:w="0" w:type="dxa"/>
-          <w:left w:w="108" w:type="dxa"/>
+          <w:left w:w="98" w:type="dxa"/>
           <w:bottom w:w="0" w:type="dxa"/>
           <w:right w:w="108" w:type="dxa"/>
         </w:tblCellMar>
@@ -1971,7 +1971,7 @@
             <w:tcBorders/>
             <w:shd w:fill="auto" w:val="clear"/>
             <w:tcMar>
-              <w:left w:w="108" w:type="dxa"/>
+              <w:left w:w="98" w:type="dxa"/>
             </w:tcMar>
           </w:tcPr>
           <w:p>
@@ -2061,10 +2061,10 @@
         <w:tblStyle w:val="TableGrid"/>
         <w:tblW w:w="9576" w:type="dxa"/>
         <w:jc w:val="left"/>
-        <w:tblInd w:w="0" w:type="dxa"/>
+        <w:tblInd w:w="-10" w:type="dxa"/>
         <w:tblCellMar>
           <w:top w:w="0" w:type="dxa"/>
-          <w:left w:w="108" w:type="dxa"/>
+          <w:left w:w="98" w:type="dxa"/>
           <w:bottom w:w="0" w:type="dxa"/>
           <w:right w:w="108" w:type="dxa"/>
         </w:tblCellMar>
@@ -2081,7 +2081,7 @@
             <w:tcBorders/>
             <w:shd w:fill="auto" w:val="clear"/>
             <w:tcMar>
-              <w:left w:w="108" w:type="dxa"/>
+              <w:left w:w="98" w:type="dxa"/>
             </w:tcMar>
           </w:tcPr>
           <w:p>
@@ -2134,10 +2134,10 @@
         <w:tblStyle w:val="TableGrid"/>
         <w:tblW w:w="9576" w:type="dxa"/>
         <w:jc w:val="left"/>
-        <w:tblInd w:w="0" w:type="dxa"/>
+        <w:tblInd w:w="-10" w:type="dxa"/>
         <w:tblCellMar>
           <w:top w:w="0" w:type="dxa"/>
-          <w:left w:w="108" w:type="dxa"/>
+          <w:left w:w="98" w:type="dxa"/>
           <w:bottom w:w="0" w:type="dxa"/>
           <w:right w:w="108" w:type="dxa"/>
         </w:tblCellMar>
@@ -2154,7 +2154,7 @@
             <w:tcBorders/>
             <w:shd w:fill="auto" w:val="clear"/>
             <w:tcMar>
-              <w:left w:w="108" w:type="dxa"/>
+              <w:left w:w="98" w:type="dxa"/>
             </w:tcMar>
           </w:tcPr>
           <w:p>
@@ -2220,10 +2220,10 @@
         <w:tblStyle w:val="TableGrid"/>
         <w:tblW w:w="9576" w:type="dxa"/>
         <w:jc w:val="left"/>
-        <w:tblInd w:w="0" w:type="dxa"/>
+        <w:tblInd w:w="-10" w:type="dxa"/>
         <w:tblCellMar>
           <w:top w:w="0" w:type="dxa"/>
-          <w:left w:w="108" w:type="dxa"/>
+          <w:left w:w="98" w:type="dxa"/>
           <w:bottom w:w="0" w:type="dxa"/>
           <w:right w:w="108" w:type="dxa"/>
         </w:tblCellMar>
@@ -2240,7 +2240,7 @@
             <w:tcBorders/>
             <w:shd w:fill="auto" w:val="clear"/>
             <w:tcMar>
-              <w:left w:w="108" w:type="dxa"/>
+              <w:left w:w="98" w:type="dxa"/>
             </w:tcMar>
           </w:tcPr>
           <w:p>
@@ -2293,10 +2293,10 @@
         <w:tblStyle w:val="TableGrid"/>
         <w:tblW w:w="9576" w:type="dxa"/>
         <w:jc w:val="left"/>
-        <w:tblInd w:w="0" w:type="dxa"/>
+        <w:tblInd w:w="-10" w:type="dxa"/>
         <w:tblCellMar>
           <w:top w:w="0" w:type="dxa"/>
-          <w:left w:w="108" w:type="dxa"/>
+          <w:left w:w="98" w:type="dxa"/>
           <w:bottom w:w="0" w:type="dxa"/>
           <w:right w:w="108" w:type="dxa"/>
         </w:tblCellMar>
@@ -2313,7 +2313,7 @@
             <w:tcBorders/>
             <w:shd w:fill="auto" w:val="clear"/>
             <w:tcMar>
-              <w:left w:w="108" w:type="dxa"/>
+              <w:left w:w="98" w:type="dxa"/>
             </w:tcMar>
           </w:tcPr>
           <w:p>
@@ -2381,10 +2381,10 @@
         <w:tblStyle w:val="TableGrid"/>
         <w:tblW w:w="9576" w:type="dxa"/>
         <w:jc w:val="left"/>
-        <w:tblInd w:w="0" w:type="dxa"/>
+        <w:tblInd w:w="-10" w:type="dxa"/>
         <w:tblCellMar>
           <w:top w:w="0" w:type="dxa"/>
-          <w:left w:w="108" w:type="dxa"/>
+          <w:left w:w="98" w:type="dxa"/>
           <w:bottom w:w="0" w:type="dxa"/>
           <w:right w:w="108" w:type="dxa"/>
         </w:tblCellMar>
@@ -2401,7 +2401,7 @@
             <w:tcBorders/>
             <w:shd w:fill="auto" w:val="clear"/>
             <w:tcMar>
-              <w:left w:w="108" w:type="dxa"/>
+              <w:left w:w="98" w:type="dxa"/>
             </w:tcMar>
           </w:tcPr>
           <w:p>
@@ -2690,10 +2690,10 @@
         <w:tblStyle w:val="TableGrid"/>
         <w:tblW w:w="9576" w:type="dxa"/>
         <w:jc w:val="left"/>
-        <w:tblInd w:w="0" w:type="dxa"/>
+        <w:tblInd w:w="-10" w:type="dxa"/>
         <w:tblCellMar>
           <w:top w:w="0" w:type="dxa"/>
-          <w:left w:w="108" w:type="dxa"/>
+          <w:left w:w="98" w:type="dxa"/>
           <w:bottom w:w="0" w:type="dxa"/>
           <w:right w:w="108" w:type="dxa"/>
         </w:tblCellMar>
@@ -2710,7 +2710,7 @@
             <w:tcBorders/>
             <w:shd w:fill="auto" w:val="clear"/>
             <w:tcMar>
-              <w:left w:w="108" w:type="dxa"/>
+              <w:left w:w="98" w:type="dxa"/>
             </w:tcMar>
           </w:tcPr>
           <w:p>
@@ -2778,10 +2778,10 @@
         <w:tblStyle w:val="TableGrid"/>
         <w:tblW w:w="9576" w:type="dxa"/>
         <w:jc w:val="left"/>
-        <w:tblInd w:w="0" w:type="dxa"/>
+        <w:tblInd w:w="-10" w:type="dxa"/>
         <w:tblCellMar>
           <w:top w:w="0" w:type="dxa"/>
-          <w:left w:w="108" w:type="dxa"/>
+          <w:left w:w="98" w:type="dxa"/>
           <w:bottom w:w="0" w:type="dxa"/>
           <w:right w:w="108" w:type="dxa"/>
         </w:tblCellMar>
@@ -2798,7 +2798,7 @@
             <w:tcBorders/>
             <w:shd w:fill="auto" w:val="clear"/>
             <w:tcMar>
-              <w:left w:w="108" w:type="dxa"/>
+              <w:left w:w="98" w:type="dxa"/>
             </w:tcMar>
           </w:tcPr>
           <w:p>
@@ -2882,10 +2882,10 @@
         <w:tblStyle w:val="TableGrid"/>
         <w:tblW w:w="9576" w:type="dxa"/>
         <w:jc w:val="left"/>
-        <w:tblInd w:w="0" w:type="dxa"/>
+        <w:tblInd w:w="-10" w:type="dxa"/>
         <w:tblCellMar>
           <w:top w:w="0" w:type="dxa"/>
-          <w:left w:w="108" w:type="dxa"/>
+          <w:left w:w="98" w:type="dxa"/>
           <w:bottom w:w="0" w:type="dxa"/>
           <w:right w:w="108" w:type="dxa"/>
         </w:tblCellMar>
@@ -2902,7 +2902,7 @@
             <w:tcBorders/>
             <w:shd w:fill="auto" w:val="clear"/>
             <w:tcMar>
-              <w:left w:w="108" w:type="dxa"/>
+              <w:left w:w="98" w:type="dxa"/>
             </w:tcMar>
           </w:tcPr>
           <w:p>
@@ -2955,10 +2955,10 @@
         <w:tblStyle w:val="TableGrid"/>
         <w:tblW w:w="9576" w:type="dxa"/>
         <w:jc w:val="left"/>
-        <w:tblInd w:w="0" w:type="dxa"/>
+        <w:tblInd w:w="-10" w:type="dxa"/>
         <w:tblCellMar>
           <w:top w:w="0" w:type="dxa"/>
-          <w:left w:w="108" w:type="dxa"/>
+          <w:left w:w="98" w:type="dxa"/>
           <w:bottom w:w="0" w:type="dxa"/>
           <w:right w:w="108" w:type="dxa"/>
         </w:tblCellMar>
@@ -2975,7 +2975,7 @@
             <w:tcBorders/>
             <w:shd w:fill="auto" w:val="clear"/>
             <w:tcMar>
-              <w:left w:w="108" w:type="dxa"/>
+              <w:left w:w="98" w:type="dxa"/>
             </w:tcMar>
           </w:tcPr>
           <w:p>
@@ -3074,10 +3074,10 @@
         <w:tblStyle w:val="TableGrid"/>
         <w:tblW w:w="9576" w:type="dxa"/>
         <w:jc w:val="left"/>
-        <w:tblInd w:w="0" w:type="dxa"/>
+        <w:tblInd w:w="-10" w:type="dxa"/>
         <w:tblCellMar>
           <w:top w:w="0" w:type="dxa"/>
-          <w:left w:w="108" w:type="dxa"/>
+          <w:left w:w="98" w:type="dxa"/>
           <w:bottom w:w="0" w:type="dxa"/>
           <w:right w:w="108" w:type="dxa"/>
         </w:tblCellMar>
@@ -3094,7 +3094,7 @@
             <w:tcBorders/>
             <w:shd w:fill="auto" w:val="clear"/>
             <w:tcMar>
-              <w:left w:w="108" w:type="dxa"/>
+              <w:left w:w="98" w:type="dxa"/>
             </w:tcMar>
           </w:tcPr>
           <w:p>
@@ -3147,10 +3147,10 @@
         <w:tblStyle w:val="TableGrid"/>
         <w:tblW w:w="9576" w:type="dxa"/>
         <w:jc w:val="left"/>
-        <w:tblInd w:w="0" w:type="dxa"/>
+        <w:tblInd w:w="-10" w:type="dxa"/>
         <w:tblCellMar>
           <w:top w:w="0" w:type="dxa"/>
-          <w:left w:w="108" w:type="dxa"/>
+          <w:left w:w="98" w:type="dxa"/>
           <w:bottom w:w="0" w:type="dxa"/>
           <w:right w:w="108" w:type="dxa"/>
         </w:tblCellMar>
@@ -3167,7 +3167,7 @@
             <w:tcBorders/>
             <w:shd w:fill="auto" w:val="clear"/>
             <w:tcMar>
-              <w:left w:w="108" w:type="dxa"/>
+              <w:left w:w="98" w:type="dxa"/>
             </w:tcMar>
           </w:tcPr>
           <w:p>
@@ -3295,10 +3295,10 @@
         <w:tblStyle w:val="TableGrid"/>
         <w:tblW w:w="9576" w:type="dxa"/>
         <w:jc w:val="left"/>
-        <w:tblInd w:w="0" w:type="dxa"/>
+        <w:tblInd w:w="-10" w:type="dxa"/>
         <w:tblCellMar>
           <w:top w:w="0" w:type="dxa"/>
-          <w:left w:w="108" w:type="dxa"/>
+          <w:left w:w="98" w:type="dxa"/>
           <w:bottom w:w="0" w:type="dxa"/>
           <w:right w:w="108" w:type="dxa"/>
         </w:tblCellMar>
@@ -3315,7 +3315,7 @@
             <w:tcBorders/>
             <w:shd w:fill="auto" w:val="clear"/>
             <w:tcMar>
-              <w:left w:w="108" w:type="dxa"/>
+              <w:left w:w="98" w:type="dxa"/>
             </w:tcMar>
           </w:tcPr>
           <w:p>
@@ -3406,10 +3406,10 @@
         <w:tblStyle w:val="TableGrid"/>
         <w:tblW w:w="9576" w:type="dxa"/>
         <w:jc w:val="left"/>
-        <w:tblInd w:w="0" w:type="dxa"/>
+        <w:tblInd w:w="-10" w:type="dxa"/>
         <w:tblCellMar>
           <w:top w:w="0" w:type="dxa"/>
-          <w:left w:w="108" w:type="dxa"/>
+          <w:left w:w="98" w:type="dxa"/>
           <w:bottom w:w="0" w:type="dxa"/>
           <w:right w:w="108" w:type="dxa"/>
         </w:tblCellMar>
@@ -3426,7 +3426,7 @@
             <w:tcBorders/>
             <w:shd w:fill="auto" w:val="clear"/>
             <w:tcMar>
-              <w:left w:w="108" w:type="dxa"/>
+              <w:left w:w="98" w:type="dxa"/>
             </w:tcMar>
           </w:tcPr>
           <w:p>
@@ -3507,10 +3507,10 @@
         <w:tblStyle w:val="TableGrid"/>
         <w:tblW w:w="9576" w:type="dxa"/>
         <w:jc w:val="left"/>
-        <w:tblInd w:w="0" w:type="dxa"/>
+        <w:tblInd w:w="-10" w:type="dxa"/>
         <w:tblCellMar>
           <w:top w:w="0" w:type="dxa"/>
-          <w:left w:w="108" w:type="dxa"/>
+          <w:left w:w="98" w:type="dxa"/>
           <w:bottom w:w="0" w:type="dxa"/>
           <w:right w:w="108" w:type="dxa"/>
         </w:tblCellMar>
@@ -3527,7 +3527,7 @@
             <w:tcBorders/>
             <w:shd w:fill="auto" w:val="clear"/>
             <w:tcMar>
-              <w:left w:w="108" w:type="dxa"/>
+              <w:left w:w="98" w:type="dxa"/>
             </w:tcMar>
           </w:tcPr>
           <w:p>
@@ -3639,10 +3639,10 @@
         <w:tblStyle w:val="TableGrid"/>
         <w:tblW w:w="9576" w:type="dxa"/>
         <w:jc w:val="left"/>
-        <w:tblInd w:w="0" w:type="dxa"/>
+        <w:tblInd w:w="-10" w:type="dxa"/>
         <w:tblCellMar>
           <w:top w:w="0" w:type="dxa"/>
-          <w:left w:w="108" w:type="dxa"/>
+          <w:left w:w="98" w:type="dxa"/>
           <w:bottom w:w="0" w:type="dxa"/>
           <w:right w:w="108" w:type="dxa"/>
         </w:tblCellMar>
@@ -3659,7 +3659,7 @@
             <w:tcBorders/>
             <w:shd w:fill="auto" w:val="clear"/>
             <w:tcMar>
-              <w:left w:w="108" w:type="dxa"/>
+              <w:left w:w="98" w:type="dxa"/>
             </w:tcMar>
           </w:tcPr>
           <w:p>
@@ -3895,6 +3895,8 @@
                 <w:rFonts w:cs="Arial"/>
               </w:rPr>
             </w:pPr>
+            <w:bookmarkStart w:id="1" w:name="__DdeLink__4330_60624957"/>
+            <w:bookmarkEnd w:id="1"/>
             <w:r>
               <w:rPr>
                 <w:rFonts w:cs="Arial"/>
@@ -4013,10 +4015,10 @@
         <w:tblStyle w:val="TableGrid"/>
         <w:tblW w:w="9576" w:type="dxa"/>
         <w:jc w:val="left"/>
-        <w:tblInd w:w="0" w:type="dxa"/>
+        <w:tblInd w:w="-10" w:type="dxa"/>
         <w:tblCellMar>
           <w:top w:w="0" w:type="dxa"/>
-          <w:left w:w="108" w:type="dxa"/>
+          <w:left w:w="98" w:type="dxa"/>
           <w:bottom w:w="0" w:type="dxa"/>
           <w:right w:w="108" w:type="dxa"/>
         </w:tblCellMar>
@@ -4033,7 +4035,7 @@
             <w:tcBorders/>
             <w:shd w:fill="auto" w:val="clear"/>
             <w:tcMar>
-              <w:left w:w="108" w:type="dxa"/>
+              <w:left w:w="98" w:type="dxa"/>
             </w:tcMar>
           </w:tcPr>
           <w:p>
@@ -4048,7 +4050,7 @@
               <w:rPr>
                 <w:rFonts w:cs="Arial"/>
               </w:rPr>
-              <w:t>cp /root/hadoop-env.sh /etc/hadoop/conf4.node</w:t>
+              <w:t>cp /root/hadoop-env.sh /etc/hadoop/conf.4node</w:t>
             </w:r>
           </w:p>
           <w:p>
@@ -4101,10 +4103,10 @@
         <w:tblStyle w:val="TableGrid"/>
         <w:tblW w:w="9576" w:type="dxa"/>
         <w:jc w:val="left"/>
-        <w:tblInd w:w="0" w:type="dxa"/>
+        <w:tblInd w:w="-10" w:type="dxa"/>
         <w:tblCellMar>
           <w:top w:w="0" w:type="dxa"/>
-          <w:left w:w="108" w:type="dxa"/>
+          <w:left w:w="98" w:type="dxa"/>
           <w:bottom w:w="0" w:type="dxa"/>
           <w:right w:w="108" w:type="dxa"/>
         </w:tblCellMar>
@@ -4121,7 +4123,7 @@
             <w:tcBorders/>
             <w:shd w:fill="auto" w:val="clear"/>
             <w:tcMar>
-              <w:left w:w="108" w:type="dxa"/>
+              <w:left w:w="98" w:type="dxa"/>
             </w:tcMar>
           </w:tcPr>
           <w:p>
@@ -4212,10 +4214,10 @@
         <w:tblStyle w:val="TableGrid"/>
         <w:tblW w:w="9576" w:type="dxa"/>
         <w:jc w:val="left"/>
-        <w:tblInd w:w="0" w:type="dxa"/>
+        <w:tblInd w:w="-10" w:type="dxa"/>
         <w:tblCellMar>
           <w:top w:w="0" w:type="dxa"/>
-          <w:left w:w="108" w:type="dxa"/>
+          <w:left w:w="98" w:type="dxa"/>
           <w:bottom w:w="0" w:type="dxa"/>
           <w:right w:w="108" w:type="dxa"/>
         </w:tblCellMar>
@@ -4232,7 +4234,7 @@
             <w:tcBorders/>
             <w:shd w:fill="auto" w:val="clear"/>
             <w:tcMar>
-              <w:left w:w="108" w:type="dxa"/>
+              <w:left w:w="98" w:type="dxa"/>
             </w:tcMar>
           </w:tcPr>
           <w:p>
@@ -4285,10 +4287,10 @@
         <w:tblStyle w:val="TableGrid"/>
         <w:tblW w:w="9576" w:type="dxa"/>
         <w:jc w:val="left"/>
-        <w:tblInd w:w="0" w:type="dxa"/>
+        <w:tblInd w:w="-10" w:type="dxa"/>
         <w:tblCellMar>
           <w:top w:w="0" w:type="dxa"/>
-          <w:left w:w="108" w:type="dxa"/>
+          <w:left w:w="98" w:type="dxa"/>
           <w:bottom w:w="0" w:type="dxa"/>
           <w:right w:w="108" w:type="dxa"/>
         </w:tblCellMar>
@@ -4305,7 +4307,7 @@
             <w:tcBorders/>
             <w:shd w:fill="auto" w:val="clear"/>
             <w:tcMar>
-              <w:left w:w="108" w:type="dxa"/>
+              <w:left w:w="98" w:type="dxa"/>
             </w:tcMar>
           </w:tcPr>
           <w:p>
@@ -4373,10 +4375,10 @@
         <w:tblStyle w:val="TableGrid"/>
         <w:tblW w:w="9576" w:type="dxa"/>
         <w:jc w:val="left"/>
-        <w:tblInd w:w="0" w:type="dxa"/>
+        <w:tblInd w:w="-10" w:type="dxa"/>
         <w:tblCellMar>
           <w:top w:w="0" w:type="dxa"/>
-          <w:left w:w="108" w:type="dxa"/>
+          <w:left w:w="98" w:type="dxa"/>
           <w:bottom w:w="0" w:type="dxa"/>
           <w:right w:w="108" w:type="dxa"/>
         </w:tblCellMar>
@@ -4393,7 +4395,7 @@
             <w:tcBorders/>
             <w:shd w:fill="auto" w:val="clear"/>
             <w:tcMar>
-              <w:left w:w="108" w:type="dxa"/>
+              <w:left w:w="98" w:type="dxa"/>
             </w:tcMar>
           </w:tcPr>
           <w:p>
@@ -4461,10 +4463,10 @@
         <w:tblStyle w:val="TableGrid"/>
         <w:tblW w:w="9576" w:type="dxa"/>
         <w:jc w:val="left"/>
-        <w:tblInd w:w="0" w:type="dxa"/>
+        <w:tblInd w:w="-10" w:type="dxa"/>
         <w:tblCellMar>
           <w:top w:w="0" w:type="dxa"/>
-          <w:left w:w="108" w:type="dxa"/>
+          <w:left w:w="98" w:type="dxa"/>
           <w:bottom w:w="0" w:type="dxa"/>
           <w:right w:w="108" w:type="dxa"/>
         </w:tblCellMar>
@@ -4481,7 +4483,7 @@
             <w:tcBorders/>
             <w:shd w:fill="auto" w:val="clear"/>
             <w:tcMar>
-              <w:left w:w="108" w:type="dxa"/>
+              <w:left w:w="98" w:type="dxa"/>
             </w:tcMar>
           </w:tcPr>
           <w:p>
@@ -4601,10 +4603,10 @@
         <w:tblStyle w:val="TableGrid"/>
         <w:tblW w:w="9576" w:type="dxa"/>
         <w:jc w:val="left"/>
-        <w:tblInd w:w="0" w:type="dxa"/>
+        <w:tblInd w:w="-10" w:type="dxa"/>
         <w:tblCellMar>
           <w:top w:w="0" w:type="dxa"/>
-          <w:left w:w="108" w:type="dxa"/>
+          <w:left w:w="98" w:type="dxa"/>
           <w:bottom w:w="0" w:type="dxa"/>
           <w:right w:w="108" w:type="dxa"/>
         </w:tblCellMar>
@@ -4621,7 +4623,7 @@
             <w:tcBorders/>
             <w:shd w:fill="auto" w:val="clear"/>
             <w:tcMar>
-              <w:left w:w="108" w:type="dxa"/>
+              <w:left w:w="98" w:type="dxa"/>
             </w:tcMar>
           </w:tcPr>
           <w:p>
@@ -4752,10 +4754,10 @@
         <w:tblStyle w:val="TableGrid"/>
         <w:tblW w:w="9576" w:type="dxa"/>
         <w:jc w:val="left"/>
-        <w:tblInd w:w="0" w:type="dxa"/>
+        <w:tblInd w:w="-10" w:type="dxa"/>
         <w:tblCellMar>
           <w:top w:w="0" w:type="dxa"/>
-          <w:left w:w="108" w:type="dxa"/>
+          <w:left w:w="98" w:type="dxa"/>
           <w:bottom w:w="0" w:type="dxa"/>
           <w:right w:w="108" w:type="dxa"/>
         </w:tblCellMar>
@@ -4772,7 +4774,7 @@
             <w:tcBorders/>
             <w:shd w:fill="auto" w:val="clear"/>
             <w:tcMar>
-              <w:left w:w="108" w:type="dxa"/>
+              <w:left w:w="98" w:type="dxa"/>
             </w:tcMar>
           </w:tcPr>
           <w:p>
@@ -4840,10 +4842,10 @@
         <w:tblStyle w:val="TableGrid"/>
         <w:tblW w:w="9576" w:type="dxa"/>
         <w:jc w:val="left"/>
-        <w:tblInd w:w="0" w:type="dxa"/>
+        <w:tblInd w:w="-10" w:type="dxa"/>
         <w:tblCellMar>
           <w:top w:w="0" w:type="dxa"/>
-          <w:left w:w="108" w:type="dxa"/>
+          <w:left w:w="98" w:type="dxa"/>
           <w:bottom w:w="0" w:type="dxa"/>
           <w:right w:w="108" w:type="dxa"/>
         </w:tblCellMar>
@@ -4860,7 +4862,7 @@
             <w:tcBorders/>
             <w:shd w:fill="auto" w:val="clear"/>
             <w:tcMar>
-              <w:left w:w="108" w:type="dxa"/>
+              <w:left w:w="98" w:type="dxa"/>
             </w:tcMar>
           </w:tcPr>
           <w:p>
@@ -4913,10 +4915,10 @@
         <w:tblStyle w:val="TableGrid"/>
         <w:tblW w:w="9576" w:type="dxa"/>
         <w:jc w:val="left"/>
-        <w:tblInd w:w="0" w:type="dxa"/>
+        <w:tblInd w:w="-10" w:type="dxa"/>
         <w:tblCellMar>
           <w:top w:w="0" w:type="dxa"/>
-          <w:left w:w="108" w:type="dxa"/>
+          <w:left w:w="98" w:type="dxa"/>
           <w:bottom w:w="0" w:type="dxa"/>
           <w:right w:w="108" w:type="dxa"/>
         </w:tblCellMar>
@@ -4933,7 +4935,7 @@
             <w:tcBorders/>
             <w:shd w:fill="auto" w:val="clear"/>
             <w:tcMar>
-              <w:left w:w="108" w:type="dxa"/>
+              <w:left w:w="98" w:type="dxa"/>
             </w:tcMar>
           </w:tcPr>
           <w:p>
@@ -5014,10 +5016,10 @@
         <w:tblStyle w:val="TableGrid"/>
         <w:tblW w:w="9576" w:type="dxa"/>
         <w:jc w:val="left"/>
-        <w:tblInd w:w="0" w:type="dxa"/>
+        <w:tblInd w:w="-10" w:type="dxa"/>
         <w:tblCellMar>
           <w:top w:w="0" w:type="dxa"/>
-          <w:left w:w="108" w:type="dxa"/>
+          <w:left w:w="98" w:type="dxa"/>
           <w:bottom w:w="0" w:type="dxa"/>
           <w:right w:w="108" w:type="dxa"/>
         </w:tblCellMar>
@@ -5034,7 +5036,7 @@
             <w:tcBorders/>
             <w:shd w:fill="auto" w:val="clear"/>
             <w:tcMar>
-              <w:left w:w="108" w:type="dxa"/>
+              <w:left w:w="98" w:type="dxa"/>
             </w:tcMar>
           </w:tcPr>
           <w:p>
@@ -5087,10 +5089,10 @@
         <w:tblStyle w:val="TableGrid"/>
         <w:tblW w:w="9576" w:type="dxa"/>
         <w:jc w:val="left"/>
-        <w:tblInd w:w="0" w:type="dxa"/>
+        <w:tblInd w:w="-10" w:type="dxa"/>
         <w:tblCellMar>
           <w:top w:w="0" w:type="dxa"/>
-          <w:left w:w="108" w:type="dxa"/>
+          <w:left w:w="98" w:type="dxa"/>
           <w:bottom w:w="0" w:type="dxa"/>
           <w:right w:w="108" w:type="dxa"/>
         </w:tblCellMar>
@@ -5107,7 +5109,7 @@
             <w:tcBorders/>
             <w:shd w:fill="auto" w:val="clear"/>
             <w:tcMar>
-              <w:left w:w="108" w:type="dxa"/>
+              <w:left w:w="98" w:type="dxa"/>
             </w:tcMar>
           </w:tcPr>
           <w:p>
@@ -5227,10 +5229,10 @@
         <w:tblStyle w:val="TableGrid"/>
         <w:tblW w:w="9576" w:type="dxa"/>
         <w:jc w:val="left"/>
-        <w:tblInd w:w="0" w:type="dxa"/>
+        <w:tblInd w:w="-10" w:type="dxa"/>
         <w:tblCellMar>
           <w:top w:w="0" w:type="dxa"/>
-          <w:left w:w="108" w:type="dxa"/>
+          <w:left w:w="98" w:type="dxa"/>
           <w:bottom w:w="0" w:type="dxa"/>
           <w:right w:w="108" w:type="dxa"/>
         </w:tblCellMar>
@@ -5247,7 +5249,7 @@
             <w:tcBorders/>
             <w:shd w:fill="auto" w:val="clear"/>
             <w:tcMar>
-              <w:left w:w="108" w:type="dxa"/>
+              <w:left w:w="98" w:type="dxa"/>
             </w:tcMar>
           </w:tcPr>
           <w:p>
@@ -5336,10 +5338,10 @@
         <w:tblStyle w:val="TableGrid"/>
         <w:tblW w:w="9576" w:type="dxa"/>
         <w:jc w:val="left"/>
-        <w:tblInd w:w="0" w:type="dxa"/>
+        <w:tblInd w:w="-10" w:type="dxa"/>
         <w:tblCellMar>
           <w:top w:w="0" w:type="dxa"/>
-          <w:left w:w="108" w:type="dxa"/>
+          <w:left w:w="98" w:type="dxa"/>
           <w:bottom w:w="0" w:type="dxa"/>
           <w:right w:w="108" w:type="dxa"/>
         </w:tblCellMar>
@@ -5356,7 +5358,7 @@
             <w:tcBorders/>
             <w:shd w:fill="auto" w:val="clear"/>
             <w:tcMar>
-              <w:left w:w="108" w:type="dxa"/>
+              <w:left w:w="98" w:type="dxa"/>
             </w:tcMar>
           </w:tcPr>
           <w:p>
@@ -5439,10 +5441,10 @@
         <w:tblStyle w:val="TableGrid"/>
         <w:tblW w:w="9576" w:type="dxa"/>
         <w:jc w:val="left"/>
-        <w:tblInd w:w="0" w:type="dxa"/>
+        <w:tblInd w:w="-10" w:type="dxa"/>
         <w:tblCellMar>
           <w:top w:w="0" w:type="dxa"/>
-          <w:left w:w="108" w:type="dxa"/>
+          <w:left w:w="98" w:type="dxa"/>
           <w:bottom w:w="0" w:type="dxa"/>
           <w:right w:w="108" w:type="dxa"/>
         </w:tblCellMar>
@@ -5459,7 +5461,7 @@
             <w:tcBorders/>
             <w:shd w:fill="auto" w:val="clear"/>
             <w:tcMar>
-              <w:left w:w="108" w:type="dxa"/>
+              <w:left w:w="98" w:type="dxa"/>
             </w:tcMar>
           </w:tcPr>
           <w:p>
@@ -5527,10 +5529,10 @@
         <w:tblStyle w:val="TableGrid"/>
         <w:tblW w:w="9576" w:type="dxa"/>
         <w:jc w:val="left"/>
-        <w:tblInd w:w="0" w:type="dxa"/>
+        <w:tblInd w:w="-10" w:type="dxa"/>
         <w:tblCellMar>
           <w:top w:w="0" w:type="dxa"/>
-          <w:left w:w="108" w:type="dxa"/>
+          <w:left w:w="98" w:type="dxa"/>
           <w:bottom w:w="0" w:type="dxa"/>
           <w:right w:w="108" w:type="dxa"/>
         </w:tblCellMar>
@@ -5547,7 +5549,7 @@
             <w:tcBorders/>
             <w:shd w:fill="auto" w:val="clear"/>
             <w:tcMar>
-              <w:left w:w="108" w:type="dxa"/>
+              <w:left w:w="98" w:type="dxa"/>
             </w:tcMar>
           </w:tcPr>
           <w:p>
@@ -5659,10 +5661,10 @@
         <w:tblStyle w:val="TableGrid"/>
         <w:tblW w:w="9576" w:type="dxa"/>
         <w:jc w:val="left"/>
-        <w:tblInd w:w="0" w:type="dxa"/>
+        <w:tblInd w:w="-10" w:type="dxa"/>
         <w:tblCellMar>
           <w:top w:w="0" w:type="dxa"/>
-          <w:left w:w="108" w:type="dxa"/>
+          <w:left w:w="98" w:type="dxa"/>
           <w:bottom w:w="0" w:type="dxa"/>
           <w:right w:w="108" w:type="dxa"/>
         </w:tblCellMar>
@@ -5679,7 +5681,7 @@
             <w:tcBorders/>
             <w:shd w:fill="auto" w:val="clear"/>
             <w:tcMar>
-              <w:left w:w="108" w:type="dxa"/>
+              <w:left w:w="98" w:type="dxa"/>
             </w:tcMar>
           </w:tcPr>
           <w:p>
@@ -5732,10 +5734,10 @@
         <w:tblStyle w:val="TableGrid"/>
         <w:tblW w:w="9576" w:type="dxa"/>
         <w:jc w:val="left"/>
-        <w:tblInd w:w="0" w:type="dxa"/>
+        <w:tblInd w:w="-10" w:type="dxa"/>
         <w:tblCellMar>
           <w:top w:w="0" w:type="dxa"/>
-          <w:left w:w="108" w:type="dxa"/>
+          <w:left w:w="98" w:type="dxa"/>
           <w:bottom w:w="0" w:type="dxa"/>
           <w:right w:w="108" w:type="dxa"/>
         </w:tblCellMar>
@@ -5752,7 +5754,7 @@
             <w:tcBorders/>
             <w:shd w:fill="auto" w:val="clear"/>
             <w:tcMar>
-              <w:left w:w="108" w:type="dxa"/>
+              <w:left w:w="98" w:type="dxa"/>
             </w:tcMar>
           </w:tcPr>
           <w:p>
@@ -5864,10 +5866,10 @@
         <w:tblStyle w:val="TableGrid"/>
         <w:tblW w:w="9576" w:type="dxa"/>
         <w:jc w:val="left"/>
-        <w:tblInd w:w="0" w:type="dxa"/>
+        <w:tblInd w:w="-10" w:type="dxa"/>
         <w:tblCellMar>
           <w:top w:w="0" w:type="dxa"/>
-          <w:left w:w="108" w:type="dxa"/>
+          <w:left w:w="98" w:type="dxa"/>
           <w:bottom w:w="0" w:type="dxa"/>
           <w:right w:w="108" w:type="dxa"/>
         </w:tblCellMar>
@@ -5884,7 +5886,7 @@
             <w:tcBorders/>
             <w:shd w:fill="auto" w:val="clear"/>
             <w:tcMar>
-              <w:left w:w="108" w:type="dxa"/>
+              <w:left w:w="98" w:type="dxa"/>
             </w:tcMar>
           </w:tcPr>
           <w:p>
@@ -5967,10 +5969,10 @@
         <w:tblStyle w:val="TableGrid"/>
         <w:tblW w:w="9576" w:type="dxa"/>
         <w:jc w:val="left"/>
-        <w:tblInd w:w="0" w:type="dxa"/>
+        <w:tblInd w:w="-10" w:type="dxa"/>
         <w:tblCellMar>
           <w:top w:w="0" w:type="dxa"/>
-          <w:left w:w="108" w:type="dxa"/>
+          <w:left w:w="98" w:type="dxa"/>
           <w:bottom w:w="0" w:type="dxa"/>
           <w:right w:w="108" w:type="dxa"/>
         </w:tblCellMar>
@@ -5987,7 +5989,7 @@
             <w:tcBorders/>
             <w:shd w:fill="auto" w:val="clear"/>
             <w:tcMar>
-              <w:left w:w="108" w:type="dxa"/>
+              <w:left w:w="98" w:type="dxa"/>
             </w:tcMar>
           </w:tcPr>
           <w:p>
@@ -6134,10 +6136,10 @@
         <w:tblStyle w:val="TableGrid"/>
         <w:tblW w:w="9576" w:type="dxa"/>
         <w:jc w:val="left"/>
-        <w:tblInd w:w="0" w:type="dxa"/>
+        <w:tblInd w:w="-10" w:type="dxa"/>
         <w:tblCellMar>
           <w:top w:w="0" w:type="dxa"/>
-          <w:left w:w="108" w:type="dxa"/>
+          <w:left w:w="98" w:type="dxa"/>
           <w:bottom w:w="0" w:type="dxa"/>
           <w:right w:w="108" w:type="dxa"/>
         </w:tblCellMar>
@@ -6154,7 +6156,7 @@
             <w:tcBorders/>
             <w:shd w:fill="auto" w:val="clear"/>
             <w:tcMar>
-              <w:left w:w="108" w:type="dxa"/>
+              <w:left w:w="98" w:type="dxa"/>
             </w:tcMar>
           </w:tcPr>
           <w:p>
@@ -6221,10 +6223,10 @@
         <w:tblStyle w:val="TableGrid"/>
         <w:tblW w:w="9576" w:type="dxa"/>
         <w:jc w:val="left"/>
-        <w:tblInd w:w="0" w:type="dxa"/>
+        <w:tblInd w:w="-10" w:type="dxa"/>
         <w:tblCellMar>
           <w:top w:w="0" w:type="dxa"/>
-          <w:left w:w="108" w:type="dxa"/>
+          <w:left w:w="98" w:type="dxa"/>
           <w:bottom w:w="0" w:type="dxa"/>
           <w:right w:w="108" w:type="dxa"/>
         </w:tblCellMar>
@@ -6241,7 +6243,7 @@
             <w:tcBorders/>
             <w:shd w:fill="auto" w:val="clear"/>
             <w:tcMar>
-              <w:left w:w="108" w:type="dxa"/>
+              <w:left w:w="98" w:type="dxa"/>
             </w:tcMar>
           </w:tcPr>
           <w:p>
@@ -6323,10 +6325,10 @@
         <w:tblStyle w:val="TableGrid"/>
         <w:tblW w:w="9576" w:type="dxa"/>
         <w:jc w:val="left"/>
-        <w:tblInd w:w="0" w:type="dxa"/>
+        <w:tblInd w:w="-10" w:type="dxa"/>
         <w:tblCellMar>
           <w:top w:w="0" w:type="dxa"/>
-          <w:left w:w="108" w:type="dxa"/>
+          <w:left w:w="98" w:type="dxa"/>
           <w:bottom w:w="0" w:type="dxa"/>
           <w:right w:w="108" w:type="dxa"/>
         </w:tblCellMar>
@@ -6343,7 +6345,7 @@
             <w:tcBorders/>
             <w:shd w:fill="auto" w:val="clear"/>
             <w:tcMar>
-              <w:left w:w="108" w:type="dxa"/>
+              <w:left w:w="98" w:type="dxa"/>
             </w:tcMar>
           </w:tcPr>
           <w:p>
@@ -6396,10 +6398,10 @@
         <w:tblStyle w:val="TableGrid"/>
         <w:tblW w:w="9576" w:type="dxa"/>
         <w:jc w:val="left"/>
-        <w:tblInd w:w="0" w:type="dxa"/>
+        <w:tblInd w:w="-10" w:type="dxa"/>
         <w:tblCellMar>
           <w:top w:w="0" w:type="dxa"/>
-          <w:left w:w="108" w:type="dxa"/>
+          <w:left w:w="98" w:type="dxa"/>
           <w:bottom w:w="0" w:type="dxa"/>
           <w:right w:w="108" w:type="dxa"/>
         </w:tblCellMar>
@@ -6416,7 +6418,7 @@
             <w:tcBorders/>
             <w:shd w:fill="auto" w:val="clear"/>
             <w:tcMar>
-              <w:left w:w="108" w:type="dxa"/>
+              <w:left w:w="98" w:type="dxa"/>
             </w:tcMar>
           </w:tcPr>
           <w:p>
@@ -6469,10 +6471,10 @@
         <w:tblStyle w:val="TableGrid"/>
         <w:tblW w:w="9576" w:type="dxa"/>
         <w:jc w:val="left"/>
-        <w:tblInd w:w="0" w:type="dxa"/>
+        <w:tblInd w:w="-10" w:type="dxa"/>
         <w:tblCellMar>
           <w:top w:w="0" w:type="dxa"/>
-          <w:left w:w="108" w:type="dxa"/>
+          <w:left w:w="98" w:type="dxa"/>
           <w:bottom w:w="0" w:type="dxa"/>
           <w:right w:w="108" w:type="dxa"/>
         </w:tblCellMar>
@@ -6489,7 +6491,7 @@
             <w:tcBorders/>
             <w:shd w:fill="auto" w:val="clear"/>
             <w:tcMar>
-              <w:left w:w="108" w:type="dxa"/>
+              <w:left w:w="98" w:type="dxa"/>
             </w:tcMar>
           </w:tcPr>
           <w:p>
@@ -6578,10 +6580,10 @@
         <w:tblStyle w:val="TableGrid"/>
         <w:tblW w:w="9576" w:type="dxa"/>
         <w:jc w:val="left"/>
-        <w:tblInd w:w="0" w:type="dxa"/>
+        <w:tblInd w:w="-10" w:type="dxa"/>
         <w:tblCellMar>
           <w:top w:w="0" w:type="dxa"/>
-          <w:left w:w="108" w:type="dxa"/>
+          <w:left w:w="98" w:type="dxa"/>
           <w:bottom w:w="0" w:type="dxa"/>
           <w:right w:w="108" w:type="dxa"/>
         </w:tblCellMar>
@@ -6598,7 +6600,7 @@
             <w:tcBorders/>
             <w:shd w:fill="auto" w:val="clear"/>
             <w:tcMar>
-              <w:left w:w="108" w:type="dxa"/>
+              <w:left w:w="98" w:type="dxa"/>
             </w:tcMar>
           </w:tcPr>
           <w:p>
@@ -6668,10 +6670,10 @@
         <w:tblStyle w:val="TableGrid"/>
         <w:tblW w:w="9576" w:type="dxa"/>
         <w:jc w:val="left"/>
-        <w:tblInd w:w="0" w:type="dxa"/>
+        <w:tblInd w:w="-10" w:type="dxa"/>
         <w:tblCellMar>
           <w:top w:w="0" w:type="dxa"/>
-          <w:left w:w="108" w:type="dxa"/>
+          <w:left w:w="98" w:type="dxa"/>
           <w:bottom w:w="0" w:type="dxa"/>
           <w:right w:w="108" w:type="dxa"/>
         </w:tblCellMar>
@@ -6688,7 +6690,7 @@
             <w:tcBorders/>
             <w:shd w:fill="auto" w:val="clear"/>
             <w:tcMar>
-              <w:left w:w="108" w:type="dxa"/>
+              <w:left w:w="98" w:type="dxa"/>
             </w:tcMar>
           </w:tcPr>
           <w:p>
@@ -6751,10 +6753,10 @@
         <w:tblStyle w:val="TableGrid"/>
         <w:tblW w:w="9576" w:type="dxa"/>
         <w:jc w:val="left"/>
-        <w:tblInd w:w="0" w:type="dxa"/>
+        <w:tblInd w:w="-10" w:type="dxa"/>
         <w:tblCellMar>
           <w:top w:w="0" w:type="dxa"/>
-          <w:left w:w="108" w:type="dxa"/>
+          <w:left w:w="98" w:type="dxa"/>
           <w:bottom w:w="0" w:type="dxa"/>
           <w:right w:w="108" w:type="dxa"/>
         </w:tblCellMar>
@@ -6771,7 +6773,7 @@
             <w:tcBorders/>
             <w:shd w:fill="auto" w:val="clear"/>
             <w:tcMar>
-              <w:left w:w="108" w:type="dxa"/>
+              <w:left w:w="98" w:type="dxa"/>
             </w:tcMar>
           </w:tcPr>
           <w:p>
@@ -6812,10 +6814,10 @@
         <w:tblStyle w:val="TableGrid"/>
         <w:tblW w:w="9576" w:type="dxa"/>
         <w:jc w:val="left"/>
-        <w:tblInd w:w="0" w:type="dxa"/>
+        <w:tblInd w:w="-10" w:type="dxa"/>
         <w:tblCellMar>
           <w:top w:w="0" w:type="dxa"/>
-          <w:left w:w="108" w:type="dxa"/>
+          <w:left w:w="98" w:type="dxa"/>
           <w:bottom w:w="0" w:type="dxa"/>
           <w:right w:w="108" w:type="dxa"/>
         </w:tblCellMar>
@@ -6832,7 +6834,7 @@
             <w:tcBorders/>
             <w:shd w:fill="auto" w:val="clear"/>
             <w:tcMar>
-              <w:left w:w="108" w:type="dxa"/>
+              <w:left w:w="98" w:type="dxa"/>
             </w:tcMar>
           </w:tcPr>
           <w:p>
@@ -6905,10 +6907,10 @@
         <w:tblStyle w:val="TableGrid"/>
         <w:tblW w:w="9576" w:type="dxa"/>
         <w:jc w:val="left"/>
-        <w:tblInd w:w="0" w:type="dxa"/>
+        <w:tblInd w:w="-10" w:type="dxa"/>
         <w:tblCellMar>
           <w:top w:w="0" w:type="dxa"/>
-          <w:left w:w="108" w:type="dxa"/>
+          <w:left w:w="98" w:type="dxa"/>
           <w:bottom w:w="0" w:type="dxa"/>
           <w:right w:w="108" w:type="dxa"/>
         </w:tblCellMar>
@@ -6925,7 +6927,7 @@
             <w:tcBorders/>
             <w:shd w:fill="auto" w:val="clear"/>
             <w:tcMar>
-              <w:left w:w="108" w:type="dxa"/>
+              <w:left w:w="98" w:type="dxa"/>
             </w:tcMar>
           </w:tcPr>
           <w:p>
@@ -6996,10 +6998,10 @@
         <w:tblStyle w:val="TableGrid"/>
         <w:tblW w:w="9576" w:type="dxa"/>
         <w:jc w:val="left"/>
-        <w:tblInd w:w="0" w:type="dxa"/>
+        <w:tblInd w:w="-10" w:type="dxa"/>
         <w:tblCellMar>
           <w:top w:w="0" w:type="dxa"/>
-          <w:left w:w="108" w:type="dxa"/>
+          <w:left w:w="98" w:type="dxa"/>
           <w:bottom w:w="0" w:type="dxa"/>
           <w:right w:w="108" w:type="dxa"/>
         </w:tblCellMar>
@@ -7016,7 +7018,7 @@
             <w:tcBorders/>
             <w:shd w:fill="auto" w:val="clear"/>
             <w:tcMar>
-              <w:left w:w="108" w:type="dxa"/>
+              <w:left w:w="98" w:type="dxa"/>
             </w:tcMar>
           </w:tcPr>
           <w:p>
@@ -7101,10 +7103,10 @@
         <w:tblStyle w:val="TableGrid"/>
         <w:tblW w:w="9576" w:type="dxa"/>
         <w:jc w:val="left"/>
-        <w:tblInd w:w="0" w:type="dxa"/>
+        <w:tblInd w:w="-10" w:type="dxa"/>
         <w:tblCellMar>
           <w:top w:w="0" w:type="dxa"/>
-          <w:left w:w="108" w:type="dxa"/>
+          <w:left w:w="98" w:type="dxa"/>
           <w:bottom w:w="0" w:type="dxa"/>
           <w:right w:w="108" w:type="dxa"/>
         </w:tblCellMar>
@@ -7121,7 +7123,7 @@
             <w:tcBorders/>
             <w:shd w:fill="auto" w:val="clear"/>
             <w:tcMar>
-              <w:left w:w="108" w:type="dxa"/>
+              <w:left w:w="98" w:type="dxa"/>
             </w:tcMar>
           </w:tcPr>
           <w:p>
@@ -7162,10 +7164,10 @@
         <w:tblStyle w:val="TableGrid"/>
         <w:tblW w:w="9576" w:type="dxa"/>
         <w:jc w:val="left"/>
-        <w:tblInd w:w="0" w:type="dxa"/>
+        <w:tblInd w:w="-10" w:type="dxa"/>
         <w:tblCellMar>
           <w:top w:w="0" w:type="dxa"/>
-          <w:left w:w="108" w:type="dxa"/>
+          <w:left w:w="98" w:type="dxa"/>
           <w:bottom w:w="0" w:type="dxa"/>
           <w:right w:w="108" w:type="dxa"/>
         </w:tblCellMar>
@@ -7182,7 +7184,7 @@
             <w:tcBorders/>
             <w:shd w:fill="auto" w:val="clear"/>
             <w:tcMar>
-              <w:left w:w="108" w:type="dxa"/>
+              <w:left w:w="98" w:type="dxa"/>
             </w:tcMar>
           </w:tcPr>
           <w:p>
@@ -7255,10 +7257,10 @@
         <w:tblStyle w:val="TableGrid"/>
         <w:tblW w:w="9576" w:type="dxa"/>
         <w:jc w:val="left"/>
-        <w:tblInd w:w="0" w:type="dxa"/>
+        <w:tblInd w:w="-10" w:type="dxa"/>
         <w:tblCellMar>
           <w:top w:w="0" w:type="dxa"/>
-          <w:left w:w="108" w:type="dxa"/>
+          <w:left w:w="98" w:type="dxa"/>
           <w:bottom w:w="0" w:type="dxa"/>
           <w:right w:w="108" w:type="dxa"/>
         </w:tblCellMar>
@@ -7275,7 +7277,7 @@
             <w:tcBorders/>
             <w:shd w:fill="auto" w:val="clear"/>
             <w:tcMar>
-              <w:left w:w="108" w:type="dxa"/>
+              <w:left w:w="98" w:type="dxa"/>
             </w:tcMar>
           </w:tcPr>
           <w:p>
@@ -7345,10 +7347,10 @@
         <w:tblStyle w:val="TableGrid"/>
         <w:tblW w:w="9576" w:type="dxa"/>
         <w:jc w:val="left"/>
-        <w:tblInd w:w="0" w:type="dxa"/>
+        <w:tblInd w:w="-10" w:type="dxa"/>
         <w:tblCellMar>
           <w:top w:w="0" w:type="dxa"/>
-          <w:left w:w="108" w:type="dxa"/>
+          <w:left w:w="98" w:type="dxa"/>
           <w:bottom w:w="0" w:type="dxa"/>
           <w:right w:w="108" w:type="dxa"/>
         </w:tblCellMar>
@@ -7365,7 +7367,7 @@
             <w:tcBorders/>
             <w:shd w:fill="auto" w:val="clear"/>
             <w:tcMar>
-              <w:left w:w="108" w:type="dxa"/>
+              <w:left w:w="98" w:type="dxa"/>
             </w:tcMar>
           </w:tcPr>
           <w:p>
@@ -7458,10 +7460,10 @@
         <w:tblStyle w:val="TableGrid"/>
         <w:tblW w:w="9576" w:type="dxa"/>
         <w:jc w:val="left"/>
-        <w:tblInd w:w="0" w:type="dxa"/>
+        <w:tblInd w:w="-10" w:type="dxa"/>
         <w:tblCellMar>
           <w:top w:w="0" w:type="dxa"/>
-          <w:left w:w="108" w:type="dxa"/>
+          <w:left w:w="98" w:type="dxa"/>
           <w:bottom w:w="0" w:type="dxa"/>
           <w:right w:w="108" w:type="dxa"/>
         </w:tblCellMar>
@@ -7478,7 +7480,7 @@
             <w:tcBorders/>
             <w:shd w:fill="auto" w:val="clear"/>
             <w:tcMar>
-              <w:left w:w="108" w:type="dxa"/>
+              <w:left w:w="98" w:type="dxa"/>
             </w:tcMar>
           </w:tcPr>
           <w:p>
@@ -7561,10 +7563,10 @@
         <w:tblStyle w:val="TableGrid"/>
         <w:tblW w:w="9576" w:type="dxa"/>
         <w:jc w:val="left"/>
-        <w:tblInd w:w="0" w:type="dxa"/>
+        <w:tblInd w:w="-10" w:type="dxa"/>
         <w:tblCellMar>
           <w:top w:w="0" w:type="dxa"/>
-          <w:left w:w="108" w:type="dxa"/>
+          <w:left w:w="98" w:type="dxa"/>
           <w:bottom w:w="0" w:type="dxa"/>
           <w:right w:w="108" w:type="dxa"/>
         </w:tblCellMar>
@@ -7581,7 +7583,7 @@
             <w:tcBorders/>
             <w:shd w:fill="auto" w:val="clear"/>
             <w:tcMar>
-              <w:left w:w="108" w:type="dxa"/>
+              <w:left w:w="98" w:type="dxa"/>
             </w:tcMar>
           </w:tcPr>
           <w:p>
@@ -7733,7 +7735,6 @@
     <w:rPrDefault>
       <w:rPr>
         <w:rFonts w:ascii="Calibri" w:hAnsi="Calibri" w:eastAsia="Calibri" w:cs="" w:asciiTheme="minorHAnsi" w:cstheme="minorBidi" w:eastAsiaTheme="minorHAnsi" w:hAnsiTheme="minorHAnsi"/>
-        <w:sz w:val="22"/>
         <w:szCs w:val="22"/>
         <w:lang w:val="en-US" w:eastAsia="en-US" w:bidi="ar-SA"/>
       </w:rPr>
@@ -7893,7 +7894,7 @@
     </w:pPr>
     <w:rPr>
       <w:rFonts w:ascii="Arial" w:hAnsi="Arial" w:eastAsia="Calibri" w:cs="" w:cstheme="minorBidi" w:eastAsiaTheme="minorHAnsi"/>
-      <w:color w:val="auto"/>
+      <w:color w:val="00000A"/>
       <w:kern w:val="0"/>
       <w:sz w:val="22"/>
       <w:szCs w:val="22"/>

</xml_diff>

<commit_message>
Added HA Lab.  Fixed lab typos in other labs
</commit_message>
<xml_diff>
--- a/labs/Lab 2.docx
+++ b/labs/Lab 2.docx
@@ -89,10 +89,10 @@
         <w:tblStyle w:val="TableGrid"/>
         <w:tblW w:w="9576" w:type="dxa"/>
         <w:jc w:val="left"/>
-        <w:tblInd w:w="-15" w:type="dxa"/>
+        <w:tblInd w:w="-20" w:type="dxa"/>
         <w:tblCellMar>
           <w:top w:w="0" w:type="dxa"/>
-          <w:left w:w="93" w:type="dxa"/>
+          <w:left w:w="88" w:type="dxa"/>
           <w:bottom w:w="0" w:type="dxa"/>
           <w:right w:w="108" w:type="dxa"/>
         </w:tblCellMar>
@@ -109,7 +109,7 @@
             <w:tcBorders/>
             <w:shd w:fill="auto" w:val="clear"/>
             <w:tcMar>
-              <w:left w:w="93" w:type="dxa"/>
+              <w:left w:w="88" w:type="dxa"/>
             </w:tcMar>
           </w:tcPr>
           <w:p>
@@ -162,10 +162,10 @@
         <w:tblStyle w:val="TableGrid"/>
         <w:tblW w:w="9576" w:type="dxa"/>
         <w:jc w:val="left"/>
-        <w:tblInd w:w="-15" w:type="dxa"/>
+        <w:tblInd w:w="-20" w:type="dxa"/>
         <w:tblCellMar>
           <w:top w:w="0" w:type="dxa"/>
-          <w:left w:w="93" w:type="dxa"/>
+          <w:left w:w="88" w:type="dxa"/>
           <w:bottom w:w="0" w:type="dxa"/>
           <w:right w:w="108" w:type="dxa"/>
         </w:tblCellMar>
@@ -182,7 +182,7 @@
             <w:tcBorders/>
             <w:shd w:fill="auto" w:val="clear"/>
             <w:tcMar>
-              <w:left w:w="93" w:type="dxa"/>
+              <w:left w:w="88" w:type="dxa"/>
             </w:tcMar>
           </w:tcPr>
           <w:p>
@@ -277,10 +277,10 @@
         <w:tblStyle w:val="TableGrid"/>
         <w:tblW w:w="9576" w:type="dxa"/>
         <w:jc w:val="left"/>
-        <w:tblInd w:w="-15" w:type="dxa"/>
+        <w:tblInd w:w="-20" w:type="dxa"/>
         <w:tblCellMar>
           <w:top w:w="0" w:type="dxa"/>
-          <w:left w:w="93" w:type="dxa"/>
+          <w:left w:w="88" w:type="dxa"/>
           <w:bottom w:w="0" w:type="dxa"/>
           <w:right w:w="108" w:type="dxa"/>
         </w:tblCellMar>
@@ -297,7 +297,7 @@
             <w:tcBorders/>
             <w:shd w:fill="auto" w:val="clear"/>
             <w:tcMar>
-              <w:left w:w="93" w:type="dxa"/>
+              <w:left w:w="88" w:type="dxa"/>
             </w:tcMar>
           </w:tcPr>
           <w:p>
@@ -392,10 +392,10 @@
         <w:tblStyle w:val="TableGrid"/>
         <w:tblW w:w="9576" w:type="dxa"/>
         <w:jc w:val="left"/>
-        <w:tblInd w:w="-15" w:type="dxa"/>
+        <w:tblInd w:w="-20" w:type="dxa"/>
         <w:tblCellMar>
           <w:top w:w="0" w:type="dxa"/>
-          <w:left w:w="93" w:type="dxa"/>
+          <w:left w:w="88" w:type="dxa"/>
           <w:bottom w:w="0" w:type="dxa"/>
           <w:right w:w="108" w:type="dxa"/>
         </w:tblCellMar>
@@ -412,7 +412,7 @@
             <w:tcBorders/>
             <w:shd w:fill="auto" w:val="clear"/>
             <w:tcMar>
-              <w:left w:w="93" w:type="dxa"/>
+              <w:left w:w="88" w:type="dxa"/>
             </w:tcMar>
           </w:tcPr>
           <w:p>
@@ -516,10 +516,10 @@
         <w:tblStyle w:val="TableGrid"/>
         <w:tblW w:w="9576" w:type="dxa"/>
         <w:jc w:val="left"/>
-        <w:tblInd w:w="-15" w:type="dxa"/>
+        <w:tblInd w:w="-20" w:type="dxa"/>
         <w:tblCellMar>
           <w:top w:w="0" w:type="dxa"/>
-          <w:left w:w="93" w:type="dxa"/>
+          <w:left w:w="88" w:type="dxa"/>
           <w:bottom w:w="0" w:type="dxa"/>
           <w:right w:w="108" w:type="dxa"/>
         </w:tblCellMar>
@@ -536,7 +536,7 @@
             <w:tcBorders/>
             <w:shd w:fill="auto" w:val="clear"/>
             <w:tcMar>
-              <w:left w:w="93" w:type="dxa"/>
+              <w:left w:w="88" w:type="dxa"/>
             </w:tcMar>
           </w:tcPr>
           <w:p>
@@ -589,10 +589,10 @@
         <w:tblStyle w:val="TableGrid"/>
         <w:tblW w:w="9576" w:type="dxa"/>
         <w:jc w:val="left"/>
-        <w:tblInd w:w="-15" w:type="dxa"/>
+        <w:tblInd w:w="-20" w:type="dxa"/>
         <w:tblCellMar>
           <w:top w:w="0" w:type="dxa"/>
-          <w:left w:w="93" w:type="dxa"/>
+          <w:left w:w="88" w:type="dxa"/>
           <w:bottom w:w="0" w:type="dxa"/>
           <w:right w:w="108" w:type="dxa"/>
         </w:tblCellMar>
@@ -609,7 +609,7 @@
             <w:tcBorders/>
             <w:shd w:fill="auto" w:val="clear"/>
             <w:tcMar>
-              <w:left w:w="93" w:type="dxa"/>
+              <w:left w:w="88" w:type="dxa"/>
             </w:tcMar>
           </w:tcPr>
           <w:p>
@@ -677,10 +677,10 @@
         <w:tblStyle w:val="TableGrid"/>
         <w:tblW w:w="9576" w:type="dxa"/>
         <w:jc w:val="left"/>
-        <w:tblInd w:w="-15" w:type="dxa"/>
+        <w:tblInd w:w="-20" w:type="dxa"/>
         <w:tblCellMar>
           <w:top w:w="0" w:type="dxa"/>
-          <w:left w:w="93" w:type="dxa"/>
+          <w:left w:w="88" w:type="dxa"/>
           <w:bottom w:w="0" w:type="dxa"/>
           <w:right w:w="108" w:type="dxa"/>
         </w:tblCellMar>
@@ -697,7 +697,7 @@
             <w:tcBorders/>
             <w:shd w:fill="auto" w:val="clear"/>
             <w:tcMar>
-              <w:left w:w="93" w:type="dxa"/>
+              <w:left w:w="88" w:type="dxa"/>
             </w:tcMar>
           </w:tcPr>
           <w:p>
@@ -792,10 +792,10 @@
         <w:tblStyle w:val="TableGrid"/>
         <w:tblW w:w="9576" w:type="dxa"/>
         <w:jc w:val="left"/>
-        <w:tblInd w:w="-15" w:type="dxa"/>
+        <w:tblInd w:w="-20" w:type="dxa"/>
         <w:tblCellMar>
           <w:top w:w="0" w:type="dxa"/>
-          <w:left w:w="93" w:type="dxa"/>
+          <w:left w:w="88" w:type="dxa"/>
           <w:bottom w:w="0" w:type="dxa"/>
           <w:right w:w="108" w:type="dxa"/>
         </w:tblCellMar>
@@ -812,7 +812,7 @@
             <w:tcBorders/>
             <w:shd w:fill="auto" w:val="clear"/>
             <w:tcMar>
-              <w:left w:w="93" w:type="dxa"/>
+              <w:left w:w="88" w:type="dxa"/>
             </w:tcMar>
           </w:tcPr>
           <w:p>
@@ -907,10 +907,10 @@
         <w:tblStyle w:val="TableGrid"/>
         <w:tblW w:w="9576" w:type="dxa"/>
         <w:jc w:val="left"/>
-        <w:tblInd w:w="-15" w:type="dxa"/>
+        <w:tblInd w:w="-20" w:type="dxa"/>
         <w:tblCellMar>
           <w:top w:w="0" w:type="dxa"/>
-          <w:left w:w="93" w:type="dxa"/>
+          <w:left w:w="88" w:type="dxa"/>
           <w:bottom w:w="0" w:type="dxa"/>
           <w:right w:w="108" w:type="dxa"/>
         </w:tblCellMar>
@@ -927,7 +927,7 @@
             <w:tcBorders/>
             <w:shd w:fill="auto" w:val="clear"/>
             <w:tcMar>
-              <w:left w:w="93" w:type="dxa"/>
+              <w:left w:w="88" w:type="dxa"/>
             </w:tcMar>
           </w:tcPr>
           <w:p>
@@ -980,10 +980,10 @@
         <w:tblStyle w:val="TableGrid"/>
         <w:tblW w:w="9576" w:type="dxa"/>
         <w:jc w:val="left"/>
-        <w:tblInd w:w="-15" w:type="dxa"/>
+        <w:tblInd w:w="-20" w:type="dxa"/>
         <w:tblCellMar>
           <w:top w:w="0" w:type="dxa"/>
-          <w:left w:w="93" w:type="dxa"/>
+          <w:left w:w="88" w:type="dxa"/>
           <w:bottom w:w="0" w:type="dxa"/>
           <w:right w:w="108" w:type="dxa"/>
         </w:tblCellMar>
@@ -1000,7 +1000,7 @@
             <w:tcBorders/>
             <w:shd w:fill="auto" w:val="clear"/>
             <w:tcMar>
-              <w:left w:w="93" w:type="dxa"/>
+              <w:left w:w="88" w:type="dxa"/>
             </w:tcMar>
           </w:tcPr>
           <w:p>
@@ -1096,10 +1096,10 @@
         <w:tblStyle w:val="TableGrid"/>
         <w:tblW w:w="9576" w:type="dxa"/>
         <w:jc w:val="left"/>
-        <w:tblInd w:w="-15" w:type="dxa"/>
+        <w:tblInd w:w="-20" w:type="dxa"/>
         <w:tblCellMar>
           <w:top w:w="0" w:type="dxa"/>
-          <w:left w:w="93" w:type="dxa"/>
+          <w:left w:w="88" w:type="dxa"/>
           <w:bottom w:w="0" w:type="dxa"/>
           <w:right w:w="108" w:type="dxa"/>
         </w:tblCellMar>
@@ -1116,7 +1116,7 @@
             <w:tcBorders/>
             <w:shd w:fill="auto" w:val="clear"/>
             <w:tcMar>
-              <w:left w:w="93" w:type="dxa"/>
+              <w:left w:w="88" w:type="dxa"/>
             </w:tcMar>
           </w:tcPr>
           <w:p>
@@ -1358,10 +1358,10 @@
         <w:tblStyle w:val="TableGrid"/>
         <w:tblW w:w="9576" w:type="dxa"/>
         <w:jc w:val="left"/>
-        <w:tblInd w:w="-15" w:type="dxa"/>
+        <w:tblInd w:w="-20" w:type="dxa"/>
         <w:tblCellMar>
           <w:top w:w="0" w:type="dxa"/>
-          <w:left w:w="93" w:type="dxa"/>
+          <w:left w:w="88" w:type="dxa"/>
           <w:bottom w:w="0" w:type="dxa"/>
           <w:right w:w="108" w:type="dxa"/>
         </w:tblCellMar>
@@ -1378,7 +1378,7 @@
             <w:tcBorders/>
             <w:shd w:fill="auto" w:val="clear"/>
             <w:tcMar>
-              <w:left w:w="93" w:type="dxa"/>
+              <w:left w:w="88" w:type="dxa"/>
             </w:tcMar>
           </w:tcPr>
           <w:p>
@@ -1431,10 +1431,10 @@
         <w:tblStyle w:val="TableGrid"/>
         <w:tblW w:w="9576" w:type="dxa"/>
         <w:jc w:val="left"/>
-        <w:tblInd w:w="-15" w:type="dxa"/>
+        <w:tblInd w:w="-20" w:type="dxa"/>
         <w:tblCellMar>
           <w:top w:w="0" w:type="dxa"/>
-          <w:left w:w="93" w:type="dxa"/>
+          <w:left w:w="88" w:type="dxa"/>
           <w:bottom w:w="0" w:type="dxa"/>
           <w:right w:w="108" w:type="dxa"/>
         </w:tblCellMar>
@@ -1451,7 +1451,7 @@
             <w:tcBorders/>
             <w:shd w:fill="auto" w:val="clear"/>
             <w:tcMar>
-              <w:left w:w="93" w:type="dxa"/>
+              <w:left w:w="88" w:type="dxa"/>
             </w:tcMar>
           </w:tcPr>
           <w:p>
@@ -1533,10 +1533,10 @@
         <w:tblStyle w:val="TableGrid"/>
         <w:tblW w:w="9576" w:type="dxa"/>
         <w:jc w:val="left"/>
-        <w:tblInd w:w="-15" w:type="dxa"/>
+        <w:tblInd w:w="-20" w:type="dxa"/>
         <w:tblCellMar>
           <w:top w:w="0" w:type="dxa"/>
-          <w:left w:w="93" w:type="dxa"/>
+          <w:left w:w="88" w:type="dxa"/>
           <w:bottom w:w="0" w:type="dxa"/>
           <w:right w:w="108" w:type="dxa"/>
         </w:tblCellMar>
@@ -1553,7 +1553,7 @@
             <w:tcBorders/>
             <w:shd w:fill="auto" w:val="clear"/>
             <w:tcMar>
-              <w:left w:w="93" w:type="dxa"/>
+              <w:left w:w="88" w:type="dxa"/>
             </w:tcMar>
           </w:tcPr>
           <w:p>
@@ -1606,10 +1606,10 @@
         <w:tblStyle w:val="TableGrid"/>
         <w:tblW w:w="9576" w:type="dxa"/>
         <w:jc w:val="left"/>
-        <w:tblInd w:w="-15" w:type="dxa"/>
+        <w:tblInd w:w="-20" w:type="dxa"/>
         <w:tblCellMar>
           <w:top w:w="0" w:type="dxa"/>
-          <w:left w:w="93" w:type="dxa"/>
+          <w:left w:w="88" w:type="dxa"/>
           <w:bottom w:w="0" w:type="dxa"/>
           <w:right w:w="108" w:type="dxa"/>
         </w:tblCellMar>
@@ -1626,7 +1626,7 @@
             <w:tcBorders/>
             <w:shd w:fill="auto" w:val="clear"/>
             <w:tcMar>
-              <w:left w:w="93" w:type="dxa"/>
+              <w:left w:w="88" w:type="dxa"/>
             </w:tcMar>
           </w:tcPr>
           <w:p>
@@ -1693,10 +1693,10 @@
         <w:tblStyle w:val="TableGrid"/>
         <w:tblW w:w="9576" w:type="dxa"/>
         <w:jc w:val="left"/>
-        <w:tblInd w:w="-15" w:type="dxa"/>
+        <w:tblInd w:w="-20" w:type="dxa"/>
         <w:tblCellMar>
           <w:top w:w="0" w:type="dxa"/>
-          <w:left w:w="93" w:type="dxa"/>
+          <w:left w:w="88" w:type="dxa"/>
           <w:bottom w:w="0" w:type="dxa"/>
           <w:right w:w="108" w:type="dxa"/>
         </w:tblCellMar>
@@ -1713,7 +1713,7 @@
             <w:tcBorders/>
             <w:shd w:fill="auto" w:val="clear"/>
             <w:tcMar>
-              <w:left w:w="93" w:type="dxa"/>
+              <w:left w:w="88" w:type="dxa"/>
             </w:tcMar>
           </w:tcPr>
           <w:p>
@@ -1795,10 +1795,10 @@
         <w:tblStyle w:val="TableGrid"/>
         <w:tblW w:w="9576" w:type="dxa"/>
         <w:jc w:val="left"/>
-        <w:tblInd w:w="-15" w:type="dxa"/>
+        <w:tblInd w:w="-20" w:type="dxa"/>
         <w:tblCellMar>
           <w:top w:w="0" w:type="dxa"/>
-          <w:left w:w="93" w:type="dxa"/>
+          <w:left w:w="88" w:type="dxa"/>
           <w:bottom w:w="0" w:type="dxa"/>
           <w:right w:w="108" w:type="dxa"/>
         </w:tblCellMar>
@@ -1815,7 +1815,7 @@
             <w:tcBorders/>
             <w:shd w:fill="auto" w:val="clear"/>
             <w:tcMar>
-              <w:left w:w="93" w:type="dxa"/>
+              <w:left w:w="88" w:type="dxa"/>
             </w:tcMar>
           </w:tcPr>
           <w:p>
@@ -1895,10 +1895,10 @@
         <w:tblStyle w:val="TableGrid"/>
         <w:tblW w:w="9576" w:type="dxa"/>
         <w:jc w:val="left"/>
-        <w:tblInd w:w="-15" w:type="dxa"/>
+        <w:tblInd w:w="-20" w:type="dxa"/>
         <w:tblCellMar>
           <w:top w:w="0" w:type="dxa"/>
-          <w:left w:w="93" w:type="dxa"/>
+          <w:left w:w="88" w:type="dxa"/>
           <w:bottom w:w="0" w:type="dxa"/>
           <w:right w:w="108" w:type="dxa"/>
         </w:tblCellMar>
@@ -1915,7 +1915,7 @@
             <w:tcBorders/>
             <w:shd w:fill="auto" w:val="clear"/>
             <w:tcMar>
-              <w:left w:w="93" w:type="dxa"/>
+              <w:left w:w="88" w:type="dxa"/>
             </w:tcMar>
           </w:tcPr>
           <w:p>
@@ -1983,10 +1983,10 @@
         <w:tblStyle w:val="TableGrid"/>
         <w:tblW w:w="9576" w:type="dxa"/>
         <w:jc w:val="left"/>
-        <w:tblInd w:w="-15" w:type="dxa"/>
+        <w:tblInd w:w="-20" w:type="dxa"/>
         <w:tblCellMar>
           <w:top w:w="0" w:type="dxa"/>
-          <w:left w:w="93" w:type="dxa"/>
+          <w:left w:w="88" w:type="dxa"/>
           <w:bottom w:w="0" w:type="dxa"/>
           <w:right w:w="108" w:type="dxa"/>
         </w:tblCellMar>
@@ -2003,7 +2003,7 @@
             <w:tcBorders/>
             <w:shd w:fill="auto" w:val="clear"/>
             <w:tcMar>
-              <w:left w:w="93" w:type="dxa"/>
+              <w:left w:w="88" w:type="dxa"/>
             </w:tcMar>
           </w:tcPr>
           <w:p>
@@ -2097,10 +2097,10 @@
         <w:tblStyle w:val="TableGrid"/>
         <w:tblW w:w="9576" w:type="dxa"/>
         <w:jc w:val="left"/>
-        <w:tblInd w:w="-15" w:type="dxa"/>
+        <w:tblInd w:w="-20" w:type="dxa"/>
         <w:tblCellMar>
           <w:top w:w="0" w:type="dxa"/>
-          <w:left w:w="93" w:type="dxa"/>
+          <w:left w:w="88" w:type="dxa"/>
           <w:bottom w:w="0" w:type="dxa"/>
           <w:right w:w="108" w:type="dxa"/>
         </w:tblCellMar>
@@ -2117,7 +2117,7 @@
             <w:tcBorders/>
             <w:shd w:fill="auto" w:val="clear"/>
             <w:tcMar>
-              <w:left w:w="93" w:type="dxa"/>
+              <w:left w:w="88" w:type="dxa"/>
             </w:tcMar>
           </w:tcPr>
           <w:p>
@@ -2170,10 +2170,10 @@
         <w:tblStyle w:val="TableGrid"/>
         <w:tblW w:w="9576" w:type="dxa"/>
         <w:jc w:val="left"/>
-        <w:tblInd w:w="-15" w:type="dxa"/>
+        <w:tblInd w:w="-20" w:type="dxa"/>
         <w:tblCellMar>
           <w:top w:w="0" w:type="dxa"/>
-          <w:left w:w="93" w:type="dxa"/>
+          <w:left w:w="88" w:type="dxa"/>
           <w:bottom w:w="0" w:type="dxa"/>
           <w:right w:w="108" w:type="dxa"/>
         </w:tblCellMar>
@@ -2190,7 +2190,7 @@
             <w:tcBorders/>
             <w:shd w:fill="auto" w:val="clear"/>
             <w:tcMar>
-              <w:left w:w="93" w:type="dxa"/>
+              <w:left w:w="88" w:type="dxa"/>
             </w:tcMar>
           </w:tcPr>
           <w:p>
@@ -2256,10 +2256,10 @@
         <w:tblStyle w:val="TableGrid"/>
         <w:tblW w:w="9576" w:type="dxa"/>
         <w:jc w:val="left"/>
-        <w:tblInd w:w="-15" w:type="dxa"/>
+        <w:tblInd w:w="-20" w:type="dxa"/>
         <w:tblCellMar>
           <w:top w:w="0" w:type="dxa"/>
-          <w:left w:w="93" w:type="dxa"/>
+          <w:left w:w="88" w:type="dxa"/>
           <w:bottom w:w="0" w:type="dxa"/>
           <w:right w:w="108" w:type="dxa"/>
         </w:tblCellMar>
@@ -2276,7 +2276,7 @@
             <w:tcBorders/>
             <w:shd w:fill="auto" w:val="clear"/>
             <w:tcMar>
-              <w:left w:w="93" w:type="dxa"/>
+              <w:left w:w="88" w:type="dxa"/>
             </w:tcMar>
           </w:tcPr>
           <w:p>
@@ -2329,10 +2329,10 @@
         <w:tblStyle w:val="TableGrid"/>
         <w:tblW w:w="9576" w:type="dxa"/>
         <w:jc w:val="left"/>
-        <w:tblInd w:w="-15" w:type="dxa"/>
+        <w:tblInd w:w="-20" w:type="dxa"/>
         <w:tblCellMar>
           <w:top w:w="0" w:type="dxa"/>
-          <w:left w:w="93" w:type="dxa"/>
+          <w:left w:w="88" w:type="dxa"/>
           <w:bottom w:w="0" w:type="dxa"/>
           <w:right w:w="108" w:type="dxa"/>
         </w:tblCellMar>
@@ -2349,7 +2349,7 @@
             <w:tcBorders/>
             <w:shd w:fill="auto" w:val="clear"/>
             <w:tcMar>
-              <w:left w:w="93" w:type="dxa"/>
+              <w:left w:w="88" w:type="dxa"/>
             </w:tcMar>
           </w:tcPr>
           <w:p>
@@ -2417,10 +2417,10 @@
         <w:tblStyle w:val="TableGrid"/>
         <w:tblW w:w="9576" w:type="dxa"/>
         <w:jc w:val="left"/>
-        <w:tblInd w:w="-15" w:type="dxa"/>
+        <w:tblInd w:w="-20" w:type="dxa"/>
         <w:tblCellMar>
           <w:top w:w="0" w:type="dxa"/>
-          <w:left w:w="93" w:type="dxa"/>
+          <w:left w:w="88" w:type="dxa"/>
           <w:bottom w:w="0" w:type="dxa"/>
           <w:right w:w="108" w:type="dxa"/>
         </w:tblCellMar>
@@ -2437,7 +2437,7 @@
             <w:tcBorders/>
             <w:shd w:fill="auto" w:val="clear"/>
             <w:tcMar>
-              <w:left w:w="93" w:type="dxa"/>
+              <w:left w:w="88" w:type="dxa"/>
             </w:tcMar>
           </w:tcPr>
           <w:p>
@@ -2738,10 +2738,10 @@
         <w:tblStyle w:val="TableGrid"/>
         <w:tblW w:w="9576" w:type="dxa"/>
         <w:jc w:val="left"/>
-        <w:tblInd w:w="-15" w:type="dxa"/>
+        <w:tblInd w:w="-20" w:type="dxa"/>
         <w:tblCellMar>
           <w:top w:w="0" w:type="dxa"/>
-          <w:left w:w="93" w:type="dxa"/>
+          <w:left w:w="88" w:type="dxa"/>
           <w:bottom w:w="0" w:type="dxa"/>
           <w:right w:w="108" w:type="dxa"/>
         </w:tblCellMar>
@@ -2758,7 +2758,7 @@
             <w:tcBorders/>
             <w:shd w:fill="auto" w:val="clear"/>
             <w:tcMar>
-              <w:left w:w="93" w:type="dxa"/>
+              <w:left w:w="88" w:type="dxa"/>
             </w:tcMar>
           </w:tcPr>
           <w:p>
@@ -2838,10 +2838,10 @@
         <w:tblStyle w:val="TableGrid"/>
         <w:tblW w:w="9576" w:type="dxa"/>
         <w:jc w:val="left"/>
-        <w:tblInd w:w="-15" w:type="dxa"/>
+        <w:tblInd w:w="-20" w:type="dxa"/>
         <w:tblCellMar>
           <w:top w:w="0" w:type="dxa"/>
-          <w:left w:w="93" w:type="dxa"/>
+          <w:left w:w="88" w:type="dxa"/>
           <w:bottom w:w="0" w:type="dxa"/>
           <w:right w:w="108" w:type="dxa"/>
         </w:tblCellMar>
@@ -2858,7 +2858,7 @@
             <w:tcBorders/>
             <w:shd w:fill="auto" w:val="clear"/>
             <w:tcMar>
-              <w:left w:w="93" w:type="dxa"/>
+              <w:left w:w="88" w:type="dxa"/>
             </w:tcMar>
           </w:tcPr>
           <w:p>
@@ -2942,10 +2942,10 @@
         <w:tblStyle w:val="TableGrid"/>
         <w:tblW w:w="9576" w:type="dxa"/>
         <w:jc w:val="left"/>
-        <w:tblInd w:w="-15" w:type="dxa"/>
+        <w:tblInd w:w="-20" w:type="dxa"/>
         <w:tblCellMar>
           <w:top w:w="0" w:type="dxa"/>
-          <w:left w:w="93" w:type="dxa"/>
+          <w:left w:w="88" w:type="dxa"/>
           <w:bottom w:w="0" w:type="dxa"/>
           <w:right w:w="108" w:type="dxa"/>
         </w:tblCellMar>
@@ -2962,22 +2962,32 @@
             <w:tcBorders/>
             <w:shd w:fill="auto" w:val="clear"/>
             <w:tcMar>
-              <w:left w:w="93" w:type="dxa"/>
+              <w:left w:w="88" w:type="dxa"/>
             </w:tcMar>
           </w:tcPr>
           <w:p>
             <w:pPr>
               <w:pStyle w:val="Normal"/>
               <w:spacing w:lineRule="auto" w:line="240" w:before="0" w:after="0"/>
-              <w:rPr>
-                <w:rFonts w:cs="Arial"/>
-              </w:rPr>
-            </w:pPr>
-            <w:r>
-              <w:rPr>
-                <w:rFonts w:cs="Arial" w:ascii="Courier New" w:hAnsi="Courier New"/>
-              </w:rPr>
-              <w:t>For I in 1 2 3 4: do allnodes ‘mkfs –t xfs /dev/vg0/hdfs$i</w:t>
+              <w:rPr/>
+            </w:pPr>
+            <w:r>
+              <w:rPr>
+                <w:rFonts w:cs="Arial" w:ascii="Courier New" w:hAnsi="Courier New"/>
+              </w:rPr>
+              <w:t xml:space="preserve">For </w:t>
+            </w:r>
+            <w:r>
+              <w:rPr>
+                <w:rFonts w:cs="Arial" w:ascii="Courier New" w:hAnsi="Courier New"/>
+              </w:rPr>
+              <w:t>i</w:t>
+            </w:r>
+            <w:r>
+              <w:rPr>
+                <w:rFonts w:cs="Arial" w:ascii="Courier New" w:hAnsi="Courier New"/>
+              </w:rPr>
+              <w:t xml:space="preserve"> in 1 2 3 4; do allnodes ‘mkfs –t xfs /dev/vg0/hdfs$i</w:t>
             </w:r>
           </w:p>
         </w:tc>
@@ -3015,10 +3025,10 @@
         <w:tblStyle w:val="TableGrid"/>
         <w:tblW w:w="9576" w:type="dxa"/>
         <w:jc w:val="left"/>
-        <w:tblInd w:w="-15" w:type="dxa"/>
+        <w:tblInd w:w="-20" w:type="dxa"/>
         <w:tblCellMar>
           <w:top w:w="0" w:type="dxa"/>
-          <w:left w:w="93" w:type="dxa"/>
+          <w:left w:w="88" w:type="dxa"/>
           <w:bottom w:w="0" w:type="dxa"/>
           <w:right w:w="108" w:type="dxa"/>
         </w:tblCellMar>
@@ -3035,7 +3045,7 @@
             <w:tcBorders/>
             <w:shd w:fill="auto" w:val="clear"/>
             <w:tcMar>
-              <w:left w:w="93" w:type="dxa"/>
+              <w:left w:w="88" w:type="dxa"/>
             </w:tcMar>
           </w:tcPr>
           <w:p>
@@ -3134,10 +3144,10 @@
         <w:tblStyle w:val="TableGrid"/>
         <w:tblW w:w="9576" w:type="dxa"/>
         <w:jc w:val="left"/>
-        <w:tblInd w:w="-15" w:type="dxa"/>
+        <w:tblInd w:w="-20" w:type="dxa"/>
         <w:tblCellMar>
           <w:top w:w="0" w:type="dxa"/>
-          <w:left w:w="93" w:type="dxa"/>
+          <w:left w:w="88" w:type="dxa"/>
           <w:bottom w:w="0" w:type="dxa"/>
           <w:right w:w="108" w:type="dxa"/>
         </w:tblCellMar>
@@ -3154,7 +3164,7 @@
             <w:tcBorders/>
             <w:shd w:fill="auto" w:val="clear"/>
             <w:tcMar>
-              <w:left w:w="93" w:type="dxa"/>
+              <w:left w:w="88" w:type="dxa"/>
             </w:tcMar>
           </w:tcPr>
           <w:p>
@@ -3207,10 +3217,10 @@
         <w:tblStyle w:val="TableGrid"/>
         <w:tblW w:w="9576" w:type="dxa"/>
         <w:jc w:val="left"/>
-        <w:tblInd w:w="-15" w:type="dxa"/>
+        <w:tblInd w:w="-20" w:type="dxa"/>
         <w:tblCellMar>
           <w:top w:w="0" w:type="dxa"/>
-          <w:left w:w="93" w:type="dxa"/>
+          <w:left w:w="88" w:type="dxa"/>
           <w:bottom w:w="0" w:type="dxa"/>
           <w:right w:w="108" w:type="dxa"/>
         </w:tblCellMar>
@@ -3227,7 +3237,7 @@
             <w:tcBorders/>
             <w:shd w:fill="auto" w:val="clear"/>
             <w:tcMar>
-              <w:left w:w="93" w:type="dxa"/>
+              <w:left w:w="88" w:type="dxa"/>
             </w:tcMar>
           </w:tcPr>
           <w:p>
@@ -3355,10 +3365,10 @@
         <w:tblStyle w:val="TableGrid"/>
         <w:tblW w:w="9576" w:type="dxa"/>
         <w:jc w:val="left"/>
-        <w:tblInd w:w="-15" w:type="dxa"/>
+        <w:tblInd w:w="-20" w:type="dxa"/>
         <w:tblCellMar>
           <w:top w:w="0" w:type="dxa"/>
-          <w:left w:w="93" w:type="dxa"/>
+          <w:left w:w="88" w:type="dxa"/>
           <w:bottom w:w="0" w:type="dxa"/>
           <w:right w:w="108" w:type="dxa"/>
         </w:tblCellMar>
@@ -3375,7 +3385,7 @@
             <w:tcBorders/>
             <w:shd w:fill="auto" w:val="clear"/>
             <w:tcMar>
-              <w:left w:w="93" w:type="dxa"/>
+              <w:left w:w="88" w:type="dxa"/>
             </w:tcMar>
           </w:tcPr>
           <w:p>
@@ -3470,10 +3480,10 @@
         <w:tblStyle w:val="TableGrid"/>
         <w:tblW w:w="9576" w:type="dxa"/>
         <w:jc w:val="left"/>
-        <w:tblInd w:w="-15" w:type="dxa"/>
+        <w:tblInd w:w="-20" w:type="dxa"/>
         <w:tblCellMar>
           <w:top w:w="0" w:type="dxa"/>
-          <w:left w:w="93" w:type="dxa"/>
+          <w:left w:w="88" w:type="dxa"/>
           <w:bottom w:w="0" w:type="dxa"/>
           <w:right w:w="108" w:type="dxa"/>
         </w:tblCellMar>
@@ -3490,7 +3500,7 @@
             <w:tcBorders/>
             <w:shd w:fill="auto" w:val="clear"/>
             <w:tcMar>
-              <w:left w:w="93" w:type="dxa"/>
+              <w:left w:w="88" w:type="dxa"/>
             </w:tcMar>
           </w:tcPr>
           <w:p>
@@ -3573,10 +3583,10 @@
         <w:tblStyle w:val="TableGrid"/>
         <w:tblW w:w="9576" w:type="dxa"/>
         <w:jc w:val="left"/>
-        <w:tblInd w:w="-15" w:type="dxa"/>
+        <w:tblInd w:w="-20" w:type="dxa"/>
         <w:tblCellMar>
           <w:top w:w="0" w:type="dxa"/>
-          <w:left w:w="93" w:type="dxa"/>
+          <w:left w:w="88" w:type="dxa"/>
           <w:bottom w:w="0" w:type="dxa"/>
           <w:right w:w="108" w:type="dxa"/>
         </w:tblCellMar>
@@ -3593,7 +3603,7 @@
             <w:tcBorders/>
             <w:shd w:fill="auto" w:val="clear"/>
             <w:tcMar>
-              <w:left w:w="93" w:type="dxa"/>
+              <w:left w:w="88" w:type="dxa"/>
             </w:tcMar>
           </w:tcPr>
           <w:p>
@@ -3705,10 +3715,10 @@
         <w:tblStyle w:val="TableGrid"/>
         <w:tblW w:w="9576" w:type="dxa"/>
         <w:jc w:val="left"/>
-        <w:tblInd w:w="-15" w:type="dxa"/>
+        <w:tblInd w:w="-20" w:type="dxa"/>
         <w:tblCellMar>
           <w:top w:w="0" w:type="dxa"/>
-          <w:left w:w="93" w:type="dxa"/>
+          <w:left w:w="88" w:type="dxa"/>
           <w:bottom w:w="0" w:type="dxa"/>
           <w:right w:w="108" w:type="dxa"/>
         </w:tblCellMar>
@@ -3725,7 +3735,7 @@
             <w:tcBorders/>
             <w:shd w:fill="auto" w:val="clear"/>
             <w:tcMar>
-              <w:left w:w="93" w:type="dxa"/>
+              <w:left w:w="88" w:type="dxa"/>
             </w:tcMar>
           </w:tcPr>
           <w:p>
@@ -4081,10 +4091,10 @@
         <w:tblStyle w:val="TableGrid"/>
         <w:tblW w:w="9576" w:type="dxa"/>
         <w:jc w:val="left"/>
-        <w:tblInd w:w="-15" w:type="dxa"/>
+        <w:tblInd w:w="-20" w:type="dxa"/>
         <w:tblCellMar>
           <w:top w:w="0" w:type="dxa"/>
-          <w:left w:w="93" w:type="dxa"/>
+          <w:left w:w="88" w:type="dxa"/>
           <w:bottom w:w="0" w:type="dxa"/>
           <w:right w:w="108" w:type="dxa"/>
         </w:tblCellMar>
@@ -4101,7 +4111,7 @@
             <w:tcBorders/>
             <w:shd w:fill="auto" w:val="clear"/>
             <w:tcMar>
-              <w:left w:w="93" w:type="dxa"/>
+              <w:left w:w="88" w:type="dxa"/>
             </w:tcMar>
           </w:tcPr>
           <w:p>
@@ -4169,10 +4179,10 @@
         <w:tblStyle w:val="TableGrid"/>
         <w:tblW w:w="9576" w:type="dxa"/>
         <w:jc w:val="left"/>
-        <w:tblInd w:w="-15" w:type="dxa"/>
+        <w:tblInd w:w="-20" w:type="dxa"/>
         <w:tblCellMar>
           <w:top w:w="0" w:type="dxa"/>
-          <w:left w:w="93" w:type="dxa"/>
+          <w:left w:w="88" w:type="dxa"/>
           <w:bottom w:w="0" w:type="dxa"/>
           <w:right w:w="108" w:type="dxa"/>
         </w:tblCellMar>
@@ -4189,7 +4199,7 @@
             <w:tcBorders/>
             <w:shd w:fill="auto" w:val="clear"/>
             <w:tcMar>
-              <w:left w:w="93" w:type="dxa"/>
+              <w:left w:w="88" w:type="dxa"/>
             </w:tcMar>
           </w:tcPr>
           <w:p>
@@ -4284,10 +4294,10 @@
         <w:tblStyle w:val="TableGrid"/>
         <w:tblW w:w="9576" w:type="dxa"/>
         <w:jc w:val="left"/>
-        <w:tblInd w:w="-15" w:type="dxa"/>
+        <w:tblInd w:w="-20" w:type="dxa"/>
         <w:tblCellMar>
           <w:top w:w="0" w:type="dxa"/>
-          <w:left w:w="93" w:type="dxa"/>
+          <w:left w:w="88" w:type="dxa"/>
           <w:bottom w:w="0" w:type="dxa"/>
           <w:right w:w="108" w:type="dxa"/>
         </w:tblCellMar>
@@ -4304,7 +4314,7 @@
             <w:tcBorders/>
             <w:shd w:fill="auto" w:val="clear"/>
             <w:tcMar>
-              <w:left w:w="93" w:type="dxa"/>
+              <w:left w:w="88" w:type="dxa"/>
             </w:tcMar>
           </w:tcPr>
           <w:p>
@@ -4357,10 +4367,10 @@
         <w:tblStyle w:val="TableGrid"/>
         <w:tblW w:w="9576" w:type="dxa"/>
         <w:jc w:val="left"/>
-        <w:tblInd w:w="-15" w:type="dxa"/>
+        <w:tblInd w:w="-20" w:type="dxa"/>
         <w:tblCellMar>
           <w:top w:w="0" w:type="dxa"/>
-          <w:left w:w="93" w:type="dxa"/>
+          <w:left w:w="88" w:type="dxa"/>
           <w:bottom w:w="0" w:type="dxa"/>
           <w:right w:w="108" w:type="dxa"/>
         </w:tblCellMar>
@@ -4377,7 +4387,7 @@
             <w:tcBorders/>
             <w:shd w:fill="auto" w:val="clear"/>
             <w:tcMar>
-              <w:left w:w="93" w:type="dxa"/>
+              <w:left w:w="88" w:type="dxa"/>
             </w:tcMar>
           </w:tcPr>
           <w:p>
@@ -4445,10 +4455,10 @@
         <w:tblStyle w:val="TableGrid"/>
         <w:tblW w:w="9576" w:type="dxa"/>
         <w:jc w:val="left"/>
-        <w:tblInd w:w="-15" w:type="dxa"/>
+        <w:tblInd w:w="-20" w:type="dxa"/>
         <w:tblCellMar>
           <w:top w:w="0" w:type="dxa"/>
-          <w:left w:w="93" w:type="dxa"/>
+          <w:left w:w="88" w:type="dxa"/>
           <w:bottom w:w="0" w:type="dxa"/>
           <w:right w:w="108" w:type="dxa"/>
         </w:tblCellMar>
@@ -4465,7 +4475,7 @@
             <w:tcBorders/>
             <w:shd w:fill="auto" w:val="clear"/>
             <w:tcMar>
-              <w:left w:w="93" w:type="dxa"/>
+              <w:left w:w="88" w:type="dxa"/>
             </w:tcMar>
           </w:tcPr>
           <w:p>
@@ -4533,10 +4543,10 @@
         <w:tblStyle w:val="TableGrid"/>
         <w:tblW w:w="9576" w:type="dxa"/>
         <w:jc w:val="left"/>
-        <w:tblInd w:w="-15" w:type="dxa"/>
+        <w:tblInd w:w="-20" w:type="dxa"/>
         <w:tblCellMar>
           <w:top w:w="0" w:type="dxa"/>
-          <w:left w:w="93" w:type="dxa"/>
+          <w:left w:w="88" w:type="dxa"/>
           <w:bottom w:w="0" w:type="dxa"/>
           <w:right w:w="108" w:type="dxa"/>
         </w:tblCellMar>
@@ -4553,7 +4563,7 @@
             <w:tcBorders/>
             <w:shd w:fill="auto" w:val="clear"/>
             <w:tcMar>
-              <w:left w:w="93" w:type="dxa"/>
+              <w:left w:w="88" w:type="dxa"/>
             </w:tcMar>
           </w:tcPr>
           <w:p>
@@ -4681,10 +4691,10 @@
         <w:tblStyle w:val="TableGrid"/>
         <w:tblW w:w="9576" w:type="dxa"/>
         <w:jc w:val="left"/>
-        <w:tblInd w:w="-15" w:type="dxa"/>
+        <w:tblInd w:w="-20" w:type="dxa"/>
         <w:tblCellMar>
           <w:top w:w="0" w:type="dxa"/>
-          <w:left w:w="93" w:type="dxa"/>
+          <w:left w:w="88" w:type="dxa"/>
           <w:bottom w:w="0" w:type="dxa"/>
           <w:right w:w="108" w:type="dxa"/>
         </w:tblCellMar>
@@ -4701,7 +4711,7 @@
             <w:tcBorders/>
             <w:shd w:fill="auto" w:val="clear"/>
             <w:tcMar>
-              <w:left w:w="93" w:type="dxa"/>
+              <w:left w:w="88" w:type="dxa"/>
             </w:tcMar>
           </w:tcPr>
           <w:p>
@@ -4852,10 +4862,10 @@
         <w:tblStyle w:val="TableGrid"/>
         <w:tblW w:w="9576" w:type="dxa"/>
         <w:jc w:val="left"/>
-        <w:tblInd w:w="-15" w:type="dxa"/>
+        <w:tblInd w:w="-20" w:type="dxa"/>
         <w:tblCellMar>
           <w:top w:w="0" w:type="dxa"/>
-          <w:left w:w="93" w:type="dxa"/>
+          <w:left w:w="88" w:type="dxa"/>
           <w:bottom w:w="0" w:type="dxa"/>
           <w:right w:w="108" w:type="dxa"/>
         </w:tblCellMar>
@@ -4872,7 +4882,7 @@
             <w:tcBorders/>
             <w:shd w:fill="auto" w:val="clear"/>
             <w:tcMar>
-              <w:left w:w="93" w:type="dxa"/>
+              <w:left w:w="88" w:type="dxa"/>
             </w:tcMar>
           </w:tcPr>
           <w:p>
@@ -4940,10 +4950,10 @@
         <w:tblStyle w:val="TableGrid"/>
         <w:tblW w:w="9576" w:type="dxa"/>
         <w:jc w:val="left"/>
-        <w:tblInd w:w="-15" w:type="dxa"/>
+        <w:tblInd w:w="-20" w:type="dxa"/>
         <w:tblCellMar>
           <w:top w:w="0" w:type="dxa"/>
-          <w:left w:w="93" w:type="dxa"/>
+          <w:left w:w="88" w:type="dxa"/>
           <w:bottom w:w="0" w:type="dxa"/>
           <w:right w:w="108" w:type="dxa"/>
         </w:tblCellMar>
@@ -4960,7 +4970,7 @@
             <w:tcBorders/>
             <w:shd w:fill="auto" w:val="clear"/>
             <w:tcMar>
-              <w:left w:w="93" w:type="dxa"/>
+              <w:left w:w="88" w:type="dxa"/>
             </w:tcMar>
           </w:tcPr>
           <w:p>
@@ -5013,10 +5023,10 @@
         <w:tblStyle w:val="TableGrid"/>
         <w:tblW w:w="9576" w:type="dxa"/>
         <w:jc w:val="left"/>
-        <w:tblInd w:w="-15" w:type="dxa"/>
+        <w:tblInd w:w="-20" w:type="dxa"/>
         <w:tblCellMar>
           <w:top w:w="0" w:type="dxa"/>
-          <w:left w:w="93" w:type="dxa"/>
+          <w:left w:w="88" w:type="dxa"/>
           <w:bottom w:w="0" w:type="dxa"/>
           <w:right w:w="108" w:type="dxa"/>
         </w:tblCellMar>
@@ -5033,7 +5043,7 @@
             <w:tcBorders/>
             <w:shd w:fill="auto" w:val="clear"/>
             <w:tcMar>
-              <w:left w:w="93" w:type="dxa"/>
+              <w:left w:w="88" w:type="dxa"/>
             </w:tcMar>
           </w:tcPr>
           <w:p>
@@ -5116,10 +5126,10 @@
         <w:tblStyle w:val="TableGrid"/>
         <w:tblW w:w="9576" w:type="dxa"/>
         <w:jc w:val="left"/>
-        <w:tblInd w:w="-15" w:type="dxa"/>
+        <w:tblInd w:w="-20" w:type="dxa"/>
         <w:tblCellMar>
           <w:top w:w="0" w:type="dxa"/>
-          <w:left w:w="93" w:type="dxa"/>
+          <w:left w:w="88" w:type="dxa"/>
           <w:bottom w:w="0" w:type="dxa"/>
           <w:right w:w="108" w:type="dxa"/>
         </w:tblCellMar>
@@ -5136,7 +5146,7 @@
             <w:tcBorders/>
             <w:shd w:fill="auto" w:val="clear"/>
             <w:tcMar>
-              <w:left w:w="93" w:type="dxa"/>
+              <w:left w:w="88" w:type="dxa"/>
             </w:tcMar>
           </w:tcPr>
           <w:p>
@@ -5189,10 +5199,10 @@
         <w:tblStyle w:val="TableGrid"/>
         <w:tblW w:w="9576" w:type="dxa"/>
         <w:jc w:val="left"/>
-        <w:tblInd w:w="-15" w:type="dxa"/>
+        <w:tblInd w:w="-20" w:type="dxa"/>
         <w:tblCellMar>
           <w:top w:w="0" w:type="dxa"/>
-          <w:left w:w="93" w:type="dxa"/>
+          <w:left w:w="88" w:type="dxa"/>
           <w:bottom w:w="0" w:type="dxa"/>
           <w:right w:w="108" w:type="dxa"/>
         </w:tblCellMar>
@@ -5209,7 +5219,7 @@
             <w:tcBorders/>
             <w:shd w:fill="auto" w:val="clear"/>
             <w:tcMar>
-              <w:left w:w="93" w:type="dxa"/>
+              <w:left w:w="88" w:type="dxa"/>
             </w:tcMar>
           </w:tcPr>
           <w:p>
@@ -5357,10 +5367,10 @@
         <w:tblStyle w:val="TableGrid"/>
         <w:tblW w:w="9576" w:type="dxa"/>
         <w:jc w:val="left"/>
-        <w:tblInd w:w="-15" w:type="dxa"/>
+        <w:tblInd w:w="-20" w:type="dxa"/>
         <w:tblCellMar>
           <w:top w:w="0" w:type="dxa"/>
-          <w:left w:w="93" w:type="dxa"/>
+          <w:left w:w="88" w:type="dxa"/>
           <w:bottom w:w="0" w:type="dxa"/>
           <w:right w:w="108" w:type="dxa"/>
         </w:tblCellMar>
@@ -5377,7 +5387,7 @@
             <w:tcBorders/>
             <w:shd w:fill="auto" w:val="clear"/>
             <w:tcMar>
-              <w:left w:w="93" w:type="dxa"/>
+              <w:left w:w="88" w:type="dxa"/>
             </w:tcMar>
           </w:tcPr>
           <w:p>
@@ -5490,10 +5500,10 @@
         <w:tblStyle w:val="TableGrid"/>
         <w:tblW w:w="9576" w:type="dxa"/>
         <w:jc w:val="left"/>
-        <w:tblInd w:w="-15" w:type="dxa"/>
+        <w:tblInd w:w="-20" w:type="dxa"/>
         <w:tblCellMar>
           <w:top w:w="0" w:type="dxa"/>
-          <w:left w:w="93" w:type="dxa"/>
+          <w:left w:w="88" w:type="dxa"/>
           <w:bottom w:w="0" w:type="dxa"/>
           <w:right w:w="108" w:type="dxa"/>
         </w:tblCellMar>
@@ -5510,7 +5520,7 @@
             <w:tcBorders/>
             <w:shd w:fill="auto" w:val="clear"/>
             <w:tcMar>
-              <w:left w:w="93" w:type="dxa"/>
+              <w:left w:w="88" w:type="dxa"/>
             </w:tcMar>
           </w:tcPr>
           <w:p>
@@ -5593,10 +5603,10 @@
         <w:tblStyle w:val="TableGrid"/>
         <w:tblW w:w="9576" w:type="dxa"/>
         <w:jc w:val="left"/>
-        <w:tblInd w:w="-15" w:type="dxa"/>
+        <w:tblInd w:w="-20" w:type="dxa"/>
         <w:tblCellMar>
           <w:top w:w="0" w:type="dxa"/>
-          <w:left w:w="93" w:type="dxa"/>
+          <w:left w:w="88" w:type="dxa"/>
           <w:bottom w:w="0" w:type="dxa"/>
           <w:right w:w="108" w:type="dxa"/>
         </w:tblCellMar>
@@ -5613,7 +5623,7 @@
             <w:tcBorders/>
             <w:shd w:fill="auto" w:val="clear"/>
             <w:tcMar>
-              <w:left w:w="93" w:type="dxa"/>
+              <w:left w:w="88" w:type="dxa"/>
             </w:tcMar>
           </w:tcPr>
           <w:p>
@@ -5681,10 +5691,10 @@
         <w:tblStyle w:val="TableGrid"/>
         <w:tblW w:w="9576" w:type="dxa"/>
         <w:jc w:val="left"/>
-        <w:tblInd w:w="-15" w:type="dxa"/>
+        <w:tblInd w:w="-20" w:type="dxa"/>
         <w:tblCellMar>
           <w:top w:w="0" w:type="dxa"/>
-          <w:left w:w="93" w:type="dxa"/>
+          <w:left w:w="88" w:type="dxa"/>
           <w:bottom w:w="0" w:type="dxa"/>
           <w:right w:w="108" w:type="dxa"/>
         </w:tblCellMar>
@@ -5701,7 +5711,7 @@
             <w:tcBorders/>
             <w:shd w:fill="auto" w:val="clear"/>
             <w:tcMar>
-              <w:left w:w="93" w:type="dxa"/>
+              <w:left w:w="88" w:type="dxa"/>
             </w:tcMar>
           </w:tcPr>
           <w:p>
@@ -5813,10 +5823,10 @@
         <w:tblStyle w:val="TableGrid"/>
         <w:tblW w:w="9576" w:type="dxa"/>
         <w:jc w:val="left"/>
-        <w:tblInd w:w="-15" w:type="dxa"/>
+        <w:tblInd w:w="-20" w:type="dxa"/>
         <w:tblCellMar>
           <w:top w:w="0" w:type="dxa"/>
-          <w:left w:w="93" w:type="dxa"/>
+          <w:left w:w="88" w:type="dxa"/>
           <w:bottom w:w="0" w:type="dxa"/>
           <w:right w:w="108" w:type="dxa"/>
         </w:tblCellMar>
@@ -5833,7 +5843,7 @@
             <w:tcBorders/>
             <w:shd w:fill="auto" w:val="clear"/>
             <w:tcMar>
-              <w:left w:w="93" w:type="dxa"/>
+              <w:left w:w="88" w:type="dxa"/>
             </w:tcMar>
           </w:tcPr>
           <w:p>
@@ -5886,10 +5896,10 @@
         <w:tblStyle w:val="TableGrid"/>
         <w:tblW w:w="9576" w:type="dxa"/>
         <w:jc w:val="left"/>
-        <w:tblInd w:w="-15" w:type="dxa"/>
+        <w:tblInd w:w="-20" w:type="dxa"/>
         <w:tblCellMar>
           <w:top w:w="0" w:type="dxa"/>
-          <w:left w:w="93" w:type="dxa"/>
+          <w:left w:w="88" w:type="dxa"/>
           <w:bottom w:w="0" w:type="dxa"/>
           <w:right w:w="108" w:type="dxa"/>
         </w:tblCellMar>
@@ -5906,7 +5916,7 @@
             <w:tcBorders/>
             <w:shd w:fill="auto" w:val="clear"/>
             <w:tcMar>
-              <w:left w:w="93" w:type="dxa"/>
+              <w:left w:w="88" w:type="dxa"/>
             </w:tcMar>
           </w:tcPr>
           <w:p>
@@ -6018,10 +6028,10 @@
         <w:tblStyle w:val="TableGrid"/>
         <w:tblW w:w="9576" w:type="dxa"/>
         <w:jc w:val="left"/>
-        <w:tblInd w:w="-15" w:type="dxa"/>
+        <w:tblInd w:w="-20" w:type="dxa"/>
         <w:tblCellMar>
           <w:top w:w="0" w:type="dxa"/>
-          <w:left w:w="93" w:type="dxa"/>
+          <w:left w:w="88" w:type="dxa"/>
           <w:bottom w:w="0" w:type="dxa"/>
           <w:right w:w="108" w:type="dxa"/>
         </w:tblCellMar>
@@ -6038,7 +6048,7 @@
             <w:tcBorders/>
             <w:shd w:fill="auto" w:val="clear"/>
             <w:tcMar>
-              <w:left w:w="93" w:type="dxa"/>
+              <w:left w:w="88" w:type="dxa"/>
             </w:tcMar>
           </w:tcPr>
           <w:p>
@@ -6121,10 +6131,10 @@
         <w:tblStyle w:val="TableGrid"/>
         <w:tblW w:w="9576" w:type="dxa"/>
         <w:jc w:val="left"/>
-        <w:tblInd w:w="-15" w:type="dxa"/>
+        <w:tblInd w:w="-20" w:type="dxa"/>
         <w:tblCellMar>
           <w:top w:w="0" w:type="dxa"/>
-          <w:left w:w="93" w:type="dxa"/>
+          <w:left w:w="88" w:type="dxa"/>
           <w:bottom w:w="0" w:type="dxa"/>
           <w:right w:w="108" w:type="dxa"/>
         </w:tblCellMar>
@@ -6141,7 +6151,7 @@
             <w:tcBorders/>
             <w:shd w:fill="auto" w:val="clear"/>
             <w:tcMar>
-              <w:left w:w="93" w:type="dxa"/>
+              <w:left w:w="88" w:type="dxa"/>
             </w:tcMar>
           </w:tcPr>
           <w:p>
@@ -6308,10 +6318,10 @@
         <w:tblStyle w:val="TableGrid"/>
         <w:tblW w:w="9576" w:type="dxa"/>
         <w:jc w:val="left"/>
-        <w:tblInd w:w="-15" w:type="dxa"/>
+        <w:tblInd w:w="-20" w:type="dxa"/>
         <w:tblCellMar>
           <w:top w:w="0" w:type="dxa"/>
-          <w:left w:w="93" w:type="dxa"/>
+          <w:left w:w="88" w:type="dxa"/>
           <w:bottom w:w="0" w:type="dxa"/>
           <w:right w:w="108" w:type="dxa"/>
         </w:tblCellMar>
@@ -6328,7 +6338,7 @@
             <w:tcBorders/>
             <w:shd w:fill="auto" w:val="clear"/>
             <w:tcMar>
-              <w:left w:w="93" w:type="dxa"/>
+              <w:left w:w="88" w:type="dxa"/>
             </w:tcMar>
           </w:tcPr>
           <w:p>
@@ -6411,10 +6421,10 @@
         <w:tblStyle w:val="TableGrid"/>
         <w:tblW w:w="9576" w:type="dxa"/>
         <w:jc w:val="left"/>
-        <w:tblInd w:w="-15" w:type="dxa"/>
+        <w:tblInd w:w="-20" w:type="dxa"/>
         <w:tblCellMar>
           <w:top w:w="0" w:type="dxa"/>
-          <w:left w:w="93" w:type="dxa"/>
+          <w:left w:w="88" w:type="dxa"/>
           <w:bottom w:w="0" w:type="dxa"/>
           <w:right w:w="108" w:type="dxa"/>
         </w:tblCellMar>
@@ -6431,7 +6441,7 @@
             <w:tcBorders/>
             <w:shd w:fill="auto" w:val="clear"/>
             <w:tcMar>
-              <w:left w:w="93" w:type="dxa"/>
+              <w:left w:w="88" w:type="dxa"/>
             </w:tcMar>
           </w:tcPr>
           <w:p>
@@ -6513,10 +6523,10 @@
         <w:tblStyle w:val="TableGrid"/>
         <w:tblW w:w="9576" w:type="dxa"/>
         <w:jc w:val="left"/>
-        <w:tblInd w:w="-15" w:type="dxa"/>
+        <w:tblInd w:w="-20" w:type="dxa"/>
         <w:tblCellMar>
           <w:top w:w="0" w:type="dxa"/>
-          <w:left w:w="93" w:type="dxa"/>
+          <w:left w:w="88" w:type="dxa"/>
           <w:bottom w:w="0" w:type="dxa"/>
           <w:right w:w="108" w:type="dxa"/>
         </w:tblCellMar>
@@ -6533,7 +6543,7 @@
             <w:tcBorders/>
             <w:shd w:fill="auto" w:val="clear"/>
             <w:tcMar>
-              <w:left w:w="93" w:type="dxa"/>
+              <w:left w:w="88" w:type="dxa"/>
             </w:tcMar>
           </w:tcPr>
           <w:p>
@@ -6586,10 +6596,10 @@
         <w:tblStyle w:val="TableGrid"/>
         <w:tblW w:w="9576" w:type="dxa"/>
         <w:jc w:val="left"/>
-        <w:tblInd w:w="-15" w:type="dxa"/>
+        <w:tblInd w:w="-20" w:type="dxa"/>
         <w:tblCellMar>
           <w:top w:w="0" w:type="dxa"/>
-          <w:left w:w="93" w:type="dxa"/>
+          <w:left w:w="88" w:type="dxa"/>
           <w:bottom w:w="0" w:type="dxa"/>
           <w:right w:w="108" w:type="dxa"/>
         </w:tblCellMar>
@@ -6606,7 +6616,7 @@
             <w:tcBorders/>
             <w:shd w:fill="auto" w:val="clear"/>
             <w:tcMar>
-              <w:left w:w="93" w:type="dxa"/>
+              <w:left w:w="88" w:type="dxa"/>
             </w:tcMar>
           </w:tcPr>
           <w:p>
@@ -6659,10 +6669,10 @@
         <w:tblStyle w:val="TableGrid"/>
         <w:tblW w:w="9576" w:type="dxa"/>
         <w:jc w:val="left"/>
-        <w:tblInd w:w="-15" w:type="dxa"/>
+        <w:tblInd w:w="-20" w:type="dxa"/>
         <w:tblCellMar>
           <w:top w:w="0" w:type="dxa"/>
-          <w:left w:w="93" w:type="dxa"/>
+          <w:left w:w="88" w:type="dxa"/>
           <w:bottom w:w="0" w:type="dxa"/>
           <w:right w:w="108" w:type="dxa"/>
         </w:tblCellMar>
@@ -6679,7 +6689,7 @@
             <w:tcBorders/>
             <w:shd w:fill="auto" w:val="clear"/>
             <w:tcMar>
-              <w:left w:w="93" w:type="dxa"/>
+              <w:left w:w="88" w:type="dxa"/>
             </w:tcMar>
           </w:tcPr>
           <w:p>
@@ -6776,10 +6786,10 @@
         <w:tblStyle w:val="TableGrid"/>
         <w:tblW w:w="9576" w:type="dxa"/>
         <w:jc w:val="left"/>
-        <w:tblInd w:w="-15" w:type="dxa"/>
+        <w:tblInd w:w="-20" w:type="dxa"/>
         <w:tblCellMar>
           <w:top w:w="0" w:type="dxa"/>
-          <w:left w:w="93" w:type="dxa"/>
+          <w:left w:w="88" w:type="dxa"/>
           <w:bottom w:w="0" w:type="dxa"/>
           <w:right w:w="108" w:type="dxa"/>
         </w:tblCellMar>
@@ -6796,7 +6806,7 @@
             <w:tcBorders/>
             <w:shd w:fill="auto" w:val="clear"/>
             <w:tcMar>
-              <w:left w:w="93" w:type="dxa"/>
+              <w:left w:w="88" w:type="dxa"/>
             </w:tcMar>
           </w:tcPr>
           <w:p>
@@ -6890,10 +6900,10 @@
         <w:tblStyle w:val="TableGrid"/>
         <w:tblW w:w="9576" w:type="dxa"/>
         <w:jc w:val="left"/>
-        <w:tblInd w:w="-15" w:type="dxa"/>
+        <w:tblInd w:w="-20" w:type="dxa"/>
         <w:tblCellMar>
           <w:top w:w="0" w:type="dxa"/>
-          <w:left w:w="93" w:type="dxa"/>
+          <w:left w:w="88" w:type="dxa"/>
           <w:bottom w:w="0" w:type="dxa"/>
           <w:right w:w="108" w:type="dxa"/>
         </w:tblCellMar>
@@ -6910,7 +6920,7 @@
             <w:tcBorders/>
             <w:shd w:fill="auto" w:val="clear"/>
             <w:tcMar>
-              <w:left w:w="93" w:type="dxa"/>
+              <w:left w:w="88" w:type="dxa"/>
             </w:tcMar>
           </w:tcPr>
           <w:p>
@@ -6993,10 +7003,10 @@
         <w:tblStyle w:val="TableGrid"/>
         <w:tblW w:w="9576" w:type="dxa"/>
         <w:jc w:val="left"/>
-        <w:tblInd w:w="-15" w:type="dxa"/>
+        <w:tblInd w:w="-20" w:type="dxa"/>
         <w:tblCellMar>
           <w:top w:w="0" w:type="dxa"/>
-          <w:left w:w="93" w:type="dxa"/>
+          <w:left w:w="88" w:type="dxa"/>
           <w:bottom w:w="0" w:type="dxa"/>
           <w:right w:w="108" w:type="dxa"/>
         </w:tblCellMar>
@@ -7013,7 +7023,7 @@
             <w:tcBorders/>
             <w:shd w:fill="auto" w:val="clear"/>
             <w:tcMar>
-              <w:left w:w="93" w:type="dxa"/>
+              <w:left w:w="88" w:type="dxa"/>
             </w:tcMar>
           </w:tcPr>
           <w:p>
@@ -7066,10 +7076,10 @@
         <w:tblStyle w:val="TableGrid"/>
         <w:tblW w:w="9576" w:type="dxa"/>
         <w:jc w:val="left"/>
-        <w:tblInd w:w="-15" w:type="dxa"/>
+        <w:tblInd w:w="-20" w:type="dxa"/>
         <w:tblCellMar>
           <w:top w:w="0" w:type="dxa"/>
-          <w:left w:w="93" w:type="dxa"/>
+          <w:left w:w="88" w:type="dxa"/>
           <w:bottom w:w="0" w:type="dxa"/>
           <w:right w:w="108" w:type="dxa"/>
         </w:tblCellMar>
@@ -7086,7 +7096,7 @@
             <w:tcBorders/>
             <w:shd w:fill="auto" w:val="clear"/>
             <w:tcMar>
-              <w:left w:w="93" w:type="dxa"/>
+              <w:left w:w="88" w:type="dxa"/>
             </w:tcMar>
           </w:tcPr>
           <w:p>
@@ -7183,10 +7193,10 @@
         <w:tblStyle w:val="TableGrid"/>
         <w:tblW w:w="9576" w:type="dxa"/>
         <w:jc w:val="left"/>
-        <w:tblInd w:w="-15" w:type="dxa"/>
+        <w:tblInd w:w="-20" w:type="dxa"/>
         <w:tblCellMar>
           <w:top w:w="0" w:type="dxa"/>
-          <w:left w:w="93" w:type="dxa"/>
+          <w:left w:w="88" w:type="dxa"/>
           <w:bottom w:w="0" w:type="dxa"/>
           <w:right w:w="108" w:type="dxa"/>
         </w:tblCellMar>
@@ -7203,7 +7213,7 @@
             <w:tcBorders/>
             <w:shd w:fill="auto" w:val="clear"/>
             <w:tcMar>
-              <w:left w:w="93" w:type="dxa"/>
+              <w:left w:w="88" w:type="dxa"/>
             </w:tcMar>
           </w:tcPr>
           <w:p>
@@ -7298,10 +7308,10 @@
         <w:tblStyle w:val="TableGrid"/>
         <w:tblW w:w="9576" w:type="dxa"/>
         <w:jc w:val="left"/>
-        <w:tblInd w:w="-15" w:type="dxa"/>
+        <w:tblInd w:w="-20" w:type="dxa"/>
         <w:tblCellMar>
           <w:top w:w="0" w:type="dxa"/>
-          <w:left w:w="93" w:type="dxa"/>
+          <w:left w:w="88" w:type="dxa"/>
           <w:bottom w:w="0" w:type="dxa"/>
           <w:right w:w="108" w:type="dxa"/>
         </w:tblCellMar>
@@ -7318,7 +7328,7 @@
             <w:tcBorders/>
             <w:shd w:fill="auto" w:val="clear"/>
             <w:tcMar>
-              <w:left w:w="93" w:type="dxa"/>
+              <w:left w:w="88" w:type="dxa"/>
             </w:tcMar>
           </w:tcPr>
           <w:p>
@@ -7431,10 +7441,10 @@
         <w:tblStyle w:val="TableGrid"/>
         <w:tblW w:w="9576" w:type="dxa"/>
         <w:jc w:val="left"/>
-        <w:tblInd w:w="-15" w:type="dxa"/>
+        <w:tblInd w:w="-20" w:type="dxa"/>
         <w:tblCellMar>
           <w:top w:w="0" w:type="dxa"/>
-          <w:left w:w="93" w:type="dxa"/>
+          <w:left w:w="88" w:type="dxa"/>
           <w:bottom w:w="0" w:type="dxa"/>
           <w:right w:w="108" w:type="dxa"/>
         </w:tblCellMar>
@@ -7451,7 +7461,7 @@
             <w:tcBorders/>
             <w:shd w:fill="auto" w:val="clear"/>
             <w:tcMar>
-              <w:left w:w="93" w:type="dxa"/>
+              <w:left w:w="88" w:type="dxa"/>
             </w:tcMar>
           </w:tcPr>
           <w:p>
@@ -7504,10 +7514,10 @@
         <w:tblStyle w:val="TableGrid"/>
         <w:tblW w:w="9576" w:type="dxa"/>
         <w:jc w:val="left"/>
-        <w:tblInd w:w="-15" w:type="dxa"/>
+        <w:tblInd w:w="-20" w:type="dxa"/>
         <w:tblCellMar>
           <w:top w:w="0" w:type="dxa"/>
-          <w:left w:w="93" w:type="dxa"/>
+          <w:left w:w="88" w:type="dxa"/>
           <w:bottom w:w="0" w:type="dxa"/>
           <w:right w:w="108" w:type="dxa"/>
         </w:tblCellMar>
@@ -7524,7 +7534,7 @@
             <w:tcBorders/>
             <w:shd w:fill="auto" w:val="clear"/>
             <w:tcMar>
-              <w:left w:w="93" w:type="dxa"/>
+              <w:left w:w="88" w:type="dxa"/>
             </w:tcMar>
           </w:tcPr>
           <w:p>
@@ -7621,10 +7631,10 @@
         <w:tblStyle w:val="TableGrid"/>
         <w:tblW w:w="9576" w:type="dxa"/>
         <w:jc w:val="left"/>
-        <w:tblInd w:w="-15" w:type="dxa"/>
+        <w:tblInd w:w="-20" w:type="dxa"/>
         <w:tblCellMar>
           <w:top w:w="0" w:type="dxa"/>
-          <w:left w:w="93" w:type="dxa"/>
+          <w:left w:w="88" w:type="dxa"/>
           <w:bottom w:w="0" w:type="dxa"/>
           <w:right w:w="108" w:type="dxa"/>
         </w:tblCellMar>
@@ -7641,7 +7651,7 @@
             <w:tcBorders/>
             <w:shd w:fill="auto" w:val="clear"/>
             <w:tcMar>
-              <w:left w:w="93" w:type="dxa"/>
+              <w:left w:w="88" w:type="dxa"/>
             </w:tcMar>
           </w:tcPr>
           <w:p>
@@ -7735,10 +7745,10 @@
         <w:tblStyle w:val="TableGrid"/>
         <w:tblW w:w="9576" w:type="dxa"/>
         <w:jc w:val="left"/>
-        <w:tblInd w:w="-15" w:type="dxa"/>
+        <w:tblInd w:w="-20" w:type="dxa"/>
         <w:tblCellMar>
           <w:top w:w="0" w:type="dxa"/>
-          <w:left w:w="93" w:type="dxa"/>
+          <w:left w:w="88" w:type="dxa"/>
           <w:bottom w:w="0" w:type="dxa"/>
           <w:right w:w="108" w:type="dxa"/>
         </w:tblCellMar>
@@ -7755,7 +7765,7 @@
             <w:tcBorders/>
             <w:shd w:fill="auto" w:val="clear"/>
             <w:tcMar>
-              <w:left w:w="93" w:type="dxa"/>
+              <w:left w:w="88" w:type="dxa"/>
             </w:tcMar>
           </w:tcPr>
           <w:p>
@@ -7880,10 +7890,10 @@
         <w:tblStyle w:val="TableGrid"/>
         <w:tblW w:w="9576" w:type="dxa"/>
         <w:jc w:val="left"/>
-        <w:tblInd w:w="-15" w:type="dxa"/>
+        <w:tblInd w:w="-20" w:type="dxa"/>
         <w:tblCellMar>
           <w:top w:w="0" w:type="dxa"/>
-          <w:left w:w="93" w:type="dxa"/>
+          <w:left w:w="88" w:type="dxa"/>
           <w:bottom w:w="0" w:type="dxa"/>
           <w:right w:w="108" w:type="dxa"/>
         </w:tblCellMar>
@@ -7900,7 +7910,7 @@
             <w:tcBorders/>
             <w:shd w:fill="auto" w:val="clear"/>
             <w:tcMar>
-              <w:left w:w="93" w:type="dxa"/>
+              <w:left w:w="88" w:type="dxa"/>
             </w:tcMar>
           </w:tcPr>
           <w:p>
@@ -8011,10 +8021,10 @@
         <w:tblStyle w:val="TableGrid"/>
         <w:tblW w:w="9576" w:type="dxa"/>
         <w:jc w:val="left"/>
-        <w:tblInd w:w="-15" w:type="dxa"/>
+        <w:tblInd w:w="-20" w:type="dxa"/>
         <w:tblCellMar>
           <w:top w:w="0" w:type="dxa"/>
-          <w:left w:w="93" w:type="dxa"/>
+          <w:left w:w="88" w:type="dxa"/>
           <w:bottom w:w="0" w:type="dxa"/>
           <w:right w:w="108" w:type="dxa"/>
         </w:tblCellMar>
@@ -8031,7 +8041,7 @@
             <w:tcBorders/>
             <w:shd w:fill="auto" w:val="clear"/>
             <w:tcMar>
-              <w:left w:w="93" w:type="dxa"/>
+              <w:left w:w="88" w:type="dxa"/>
             </w:tcMar>
           </w:tcPr>
           <w:p>
@@ -8202,14 +8212,10 @@
         <w:bidi w:val="0"/>
         <w:spacing w:lineRule="auto" w:line="276" w:before="0" w:after="200"/>
         <w:jc w:val="left"/>
-        <w:rPr>
-          <w:rFonts w:ascii="Courier New" w:hAnsi="Courier New"/>
-        </w:rPr>
-      </w:pPr>
-      <w:r>
-        <w:rPr>
-          <w:rFonts w:ascii="Courier New" w:hAnsi="Courier New"/>
-        </w:rPr>
+        <w:rPr/>
+      </w:pPr>
+      <w:r>
+        <w:rPr/>
       </w:r>
     </w:p>
     <w:sectPr>

</xml_diff>